<commit_message>
Se agrega la explicación de la configuración del backup
</commit_message>
<xml_diff>
--- a/_Instalación SQLS+SSMS+DB+AppEscritorio/pasoApaso - instalación COMPLETA.docx
+++ b/_Instalación SQLS+SSMS+DB+AppEscritorio/pasoApaso - instalación COMPLETA.docx
@@ -102,8 +102,6 @@
         </w:rPr>
         <w:t>… Luego,</w:t>
       </w:r>
-      <w:bookmarkStart w:id="0" w:name="_GoBack"/>
-      <w:bookmarkEnd w:id="0"/>
       <w:r>
         <w:rPr>
           <w:lang w:val="es-ES"/>
@@ -2058,141 +2056,9 @@
           <w:lang w:val="es-ES"/>
         </w:rPr>
         <w:lastRenderedPageBreak/>
-        <w:t xml:space="preserve">Instalación de la base de datos </w:t>
-      </w:r>
-    </w:p>
-    <w:p>
-      <w:pPr>
-        <w:rPr>
-          <w:lang w:val="es-ES"/>
-        </w:rPr>
-      </w:pPr>
-      <w:r>
-        <w:rPr>
-          <w:lang w:val="es-ES"/>
-        </w:rPr>
-        <w:t>Abrir el SSMS y conectarse al servidor así:</w:t>
-      </w:r>
-    </w:p>
-    <w:p>
-      <w:pPr>
-        <w:jc w:val="center"/>
-        <w:rPr>
-          <w:lang w:val="es-ES"/>
-        </w:rPr>
-      </w:pPr>
-      <w:r>
-        <w:rPr>
-          <w:noProof/>
-          <w:lang w:val="es-ES"/>
-        </w:rPr>
-        <w:drawing>
-          <wp:inline distT="0" distB="0" distL="0" distR="0" wp14:anchorId="2D1E0124" wp14:editId="7E87860C">
-            <wp:extent cx="4667250" cy="3111500"/>
-            <wp:effectExtent l="0" t="0" r="0" b="0"/>
-            <wp:docPr id="3" name="Imagen 3"/>
-            <wp:cNvGraphicFramePr>
-              <a:graphicFrameLocks xmlns:a="http://schemas.openxmlformats.org/drawingml/2006/main" noChangeAspect="1"/>
-            </wp:cNvGraphicFramePr>
-            <a:graphic xmlns:a="http://schemas.openxmlformats.org/drawingml/2006/main">
-              <a:graphicData uri="http://schemas.openxmlformats.org/drawingml/2006/picture">
-                <pic:pic xmlns:pic="http://schemas.openxmlformats.org/drawingml/2006/picture">
-                  <pic:nvPicPr>
-                    <pic:cNvPr id="0" name="Imagen 12"/>
-                    <pic:cNvPicPr>
-                      <a:picLocks noChangeAspect="1" noChangeArrowheads="1"/>
-                    </pic:cNvPicPr>
-                  </pic:nvPicPr>
-                  <pic:blipFill>
-                    <a:blip r:embed="rId29">
-                      <a:extLst>
-                        <a:ext uri="{28A0092B-C50C-407E-A947-70E740481C1C}">
-                          <a14:useLocalDpi xmlns:a14="http://schemas.microsoft.com/office/drawing/2010/main" val="0"/>
-                        </a:ext>
-                      </a:extLst>
-                    </a:blip>
-                    <a:srcRect/>
-                    <a:stretch>
-                      <a:fillRect/>
-                    </a:stretch>
-                  </pic:blipFill>
-                  <pic:spPr bwMode="auto">
-                    <a:xfrm>
-                      <a:off x="0" y="0"/>
-                      <a:ext cx="4667250" cy="3111500"/>
-                    </a:xfrm>
-                    <a:prstGeom prst="rect">
-                      <a:avLst/>
-                    </a:prstGeom>
-                    <a:noFill/>
-                    <a:ln>
-                      <a:noFill/>
-                    </a:ln>
-                  </pic:spPr>
-                </pic:pic>
-              </a:graphicData>
-            </a:graphic>
-          </wp:inline>
-        </w:drawing>
-      </w:r>
-    </w:p>
-    <w:p>
-      <w:pPr>
-        <w:rPr>
-          <w:lang w:val="es-ES"/>
-        </w:rPr>
-      </w:pPr>
-    </w:p>
-    <w:p>
-      <w:pPr>
-        <w:rPr>
-          <w:lang w:val="es-ES"/>
-        </w:rPr>
-      </w:pPr>
-      <w:r>
-        <w:rPr>
-          <w:lang w:val="es-ES"/>
-        </w:rPr>
-        <w:t xml:space="preserve">Abrir el archivo </w:t>
-      </w:r>
-      <w:r>
-        <w:rPr>
-          <w:rFonts w:ascii="Consolas" w:hAnsi="Consolas"/>
-          <w:shd w:val="clear" w:color="auto" w:fill="D9E2F3" w:themeFill="accent1" w:themeFillTint="33"/>
-          <w:lang w:val="es-ES"/>
-        </w:rPr>
-        <w:t>script COMPLETO v1.0.sql</w:t>
-      </w:r>
-      <w:r>
-        <w:rPr>
-          <w:lang w:val="es-ES"/>
-        </w:rPr>
-        <w:t>, e ir ejecutándolo por partes…</w:t>
-      </w:r>
-    </w:p>
-    <w:p>
-      <w:pPr>
-        <w:rPr>
-          <w:lang w:val="es-ES"/>
-        </w:rPr>
-      </w:pPr>
-    </w:p>
-    <w:p>
-      <w:pPr>
-        <w:rPr>
-          <w:lang w:val="es-ES"/>
-        </w:rPr>
-      </w:pPr>
-    </w:p>
-    <w:p>
-      <w:pPr>
-        <w:rPr>
-          <w:lang w:val="es-ES"/>
-        </w:rPr>
-      </w:pPr>
-    </w:p>
-    <w:p>
-      <w:pPr>
+        <w:t xml:space="preserve">Instalación de la </w:t>
+      </w:r>
+      <w:r>
         <w:rPr>
           <w:b/>
           <w:bCs/>
@@ -2203,8 +2069,169 @@
           <w:szCs w:val="36"/>
           <w:lang w:val="es-ES"/>
         </w:rPr>
-      </w:pPr>
-      <w:r>
+        <w:t>DB + Configuración</w:t>
+      </w:r>
+    </w:p>
+    <w:p>
+      <w:pPr>
+        <w:rPr>
+          <w:lang w:val="es-ES"/>
+        </w:rPr>
+      </w:pPr>
+      <w:r>
+        <w:rPr>
+          <w:lang w:val="es-ES"/>
+        </w:rPr>
+        <w:t>Abrir el SSMS y conectarse al servidor así:</w:t>
+      </w:r>
+    </w:p>
+    <w:p>
+      <w:pPr>
+        <w:jc w:val="center"/>
+        <w:rPr>
+          <w:lang w:val="es-ES"/>
+        </w:rPr>
+      </w:pPr>
+      <w:r>
+        <w:rPr>
+          <w:lang w:val="es-ES"/>
+        </w:rPr>
+        <w:drawing>
+          <wp:inline distT="0" distB="0" distL="0" distR="0" wp14:anchorId="7D125B5C" wp14:editId="4447CBBD">
+            <wp:extent cx="4658375" cy="3105583"/>
+            <wp:effectExtent l="0" t="0" r="8890" b="0"/>
+            <wp:docPr id="28" name="Imagen 28"/>
+            <wp:cNvGraphicFramePr>
+              <a:graphicFrameLocks xmlns:a="http://schemas.openxmlformats.org/drawingml/2006/main" noChangeAspect="1"/>
+            </wp:cNvGraphicFramePr>
+            <a:graphic xmlns:a="http://schemas.openxmlformats.org/drawingml/2006/main">
+              <a:graphicData uri="http://schemas.openxmlformats.org/drawingml/2006/picture">
+                <pic:pic xmlns:pic="http://schemas.openxmlformats.org/drawingml/2006/picture">
+                  <pic:nvPicPr>
+                    <pic:cNvPr id="1" name=""/>
+                    <pic:cNvPicPr/>
+                  </pic:nvPicPr>
+                  <pic:blipFill>
+                    <a:blip r:embed="rId29"/>
+                    <a:stretch>
+                      <a:fillRect/>
+                    </a:stretch>
+                  </pic:blipFill>
+                  <pic:spPr>
+                    <a:xfrm>
+                      <a:off x="0" y="0"/>
+                      <a:ext cx="4658375" cy="3105583"/>
+                    </a:xfrm>
+                    <a:prstGeom prst="rect">
+                      <a:avLst/>
+                    </a:prstGeom>
+                  </pic:spPr>
+                </pic:pic>
+              </a:graphicData>
+            </a:graphic>
+          </wp:inline>
+        </w:drawing>
+      </w:r>
+    </w:p>
+    <w:p>
+      <w:pPr>
+        <w:jc w:val="center"/>
+        <w:rPr>
+          <w:lang w:val="es-ES"/>
+        </w:rPr>
+      </w:pPr>
+      <w:r>
+        <w:rPr>
+          <w:lang w:val="es-ES"/>
+        </w:rPr>
+        <w:drawing>
+          <wp:inline distT="0" distB="0" distL="0" distR="0" wp14:anchorId="028CD358" wp14:editId="6F9497EE">
+            <wp:extent cx="781159" cy="285790"/>
+            <wp:effectExtent l="0" t="0" r="0" b="0"/>
+            <wp:docPr id="23" name="Imagen 23"/>
+            <wp:cNvGraphicFramePr>
+              <a:graphicFrameLocks xmlns:a="http://schemas.openxmlformats.org/drawingml/2006/main" noChangeAspect="1"/>
+            </wp:cNvGraphicFramePr>
+            <a:graphic xmlns:a="http://schemas.openxmlformats.org/drawingml/2006/main">
+              <a:graphicData uri="http://schemas.openxmlformats.org/drawingml/2006/picture">
+                <pic:pic xmlns:pic="http://schemas.openxmlformats.org/drawingml/2006/picture">
+                  <pic:nvPicPr>
+                    <pic:cNvPr id="1" name=""/>
+                    <pic:cNvPicPr/>
+                  </pic:nvPicPr>
+                  <pic:blipFill>
+                    <a:blip r:embed="rId30"/>
+                    <a:stretch>
+                      <a:fillRect/>
+                    </a:stretch>
+                  </pic:blipFill>
+                  <pic:spPr>
+                    <a:xfrm>
+                      <a:off x="0" y="0"/>
+                      <a:ext cx="781159" cy="285790"/>
+                    </a:xfrm>
+                    <a:prstGeom prst="rect">
+                      <a:avLst/>
+                    </a:prstGeom>
+                  </pic:spPr>
+                </pic:pic>
+              </a:graphicData>
+            </a:graphic>
+          </wp:inline>
+        </w:drawing>
+      </w:r>
+    </w:p>
+    <w:p>
+      <w:pPr>
+        <w:rPr>
+          <w:lang w:val="es-ES"/>
+        </w:rPr>
+      </w:pPr>
+      <w:r>
+        <w:rPr>
+          <w:lang w:val="es-ES"/>
+        </w:rPr>
+        <w:t xml:space="preserve">Abrir el archivo </w:t>
+      </w:r>
+      <w:r>
+        <w:rPr>
+          <w:rFonts w:ascii="Consolas" w:hAnsi="Consolas"/>
+          <w:shd w:val="clear" w:color="auto" w:fill="D9E2F3" w:themeFill="accent1" w:themeFillTint="33"/>
+          <w:lang w:val="es-ES"/>
+        </w:rPr>
+        <w:t>script COMPLETO v1.0.sql</w:t>
+      </w:r>
+      <w:r>
+        <w:rPr>
+          <w:lang w:val="es-ES"/>
+        </w:rPr>
+        <w:t>, e ir ejecutándolo por partes…</w:t>
+      </w:r>
+    </w:p>
+    <w:p>
+      <w:pPr>
+        <w:rPr>
+          <w:lang w:val="es-ES"/>
+        </w:rPr>
+      </w:pPr>
+    </w:p>
+    <w:p>
+      <w:pPr>
+        <w:rPr>
+          <w:lang w:val="es-ES"/>
+        </w:rPr>
+      </w:pPr>
+      <w:r>
+        <w:rPr>
+          <w:lang w:val="es-ES"/>
+        </w:rPr>
+        <w:br w:type="page"/>
+      </w:r>
+    </w:p>
+    <w:p>
+      <w:pPr>
+        <w:shd w:val="clear" w:color="auto" w:fill="D9E2F3" w:themeFill="accent1" w:themeFillTint="33"/>
+        <w:jc w:val="center"/>
         <w:rPr>
           <w:b/>
           <w:bCs/>
@@ -2215,13 +2242,8 @@
           <w:szCs w:val="36"/>
           <w:lang w:val="es-ES"/>
         </w:rPr>
-        <w:br w:type="page"/>
-      </w:r>
-    </w:p>
-    <w:p>
-      <w:pPr>
-        <w:shd w:val="clear" w:color="auto" w:fill="D9E2F3" w:themeFill="accent1" w:themeFillTint="33"/>
-        <w:jc w:val="center"/>
+      </w:pPr>
+      <w:r>
         <w:rPr>
           <w:b/>
           <w:bCs/>
@@ -2232,8 +2254,2354 @@
           <w:szCs w:val="36"/>
           <w:lang w:val="es-ES"/>
         </w:rPr>
-      </w:pPr>
-      <w:r>
+        <w:lastRenderedPageBreak/>
+        <w:t>Configuración y Activación del Backup</w:t>
+      </w:r>
+    </w:p>
+    <w:p>
+      <w:pPr>
+        <w:rPr>
+          <w:lang w:val="es-ES"/>
+        </w:rPr>
+      </w:pPr>
+      <w:r>
+        <w:rPr>
+          <w:lang w:val="es-ES"/>
+        </w:rPr>
+        <w:t xml:space="preserve">Abrir los Servicios de Windows y localizar </w:t>
+      </w:r>
+      <w:r>
+        <w:rPr>
+          <w:lang w:val="es-ES"/>
+        </w:rPr>
+        <w:t>“Agente SQL Server (MSSQLSERVER)”</w:t>
+      </w:r>
+      <w:r>
+        <w:rPr>
+          <w:lang w:val="es-ES"/>
+        </w:rPr>
+        <w:t>:</w:t>
+      </w:r>
+    </w:p>
+    <w:p>
+      <w:pPr>
+        <w:jc w:val="center"/>
+        <w:rPr>
+          <w:lang w:val="es-ES"/>
+        </w:rPr>
+      </w:pPr>
+      <w:r>
+        <w:rPr>
+          <w:noProof/>
+          <w:lang w:val="es-ES"/>
+        </w:rPr>
+        <w:drawing>
+          <wp:inline distT="0" distB="0" distL="0" distR="0" wp14:anchorId="26E5DEBA" wp14:editId="614FA84D">
+            <wp:extent cx="6235373" cy="3515096"/>
+            <wp:effectExtent l="0" t="0" r="0" b="9525"/>
+            <wp:docPr id="32" name="Imagen 32"/>
+            <wp:cNvGraphicFramePr>
+              <a:graphicFrameLocks xmlns:a="http://schemas.openxmlformats.org/drawingml/2006/main" noChangeAspect="1"/>
+            </wp:cNvGraphicFramePr>
+            <a:graphic xmlns:a="http://schemas.openxmlformats.org/drawingml/2006/main">
+              <a:graphicData uri="http://schemas.openxmlformats.org/drawingml/2006/picture">
+                <pic:pic xmlns:pic="http://schemas.openxmlformats.org/drawingml/2006/picture">
+                  <pic:nvPicPr>
+                    <pic:cNvPr id="1" name=""/>
+                    <pic:cNvPicPr/>
+                  </pic:nvPicPr>
+                  <pic:blipFill>
+                    <a:blip r:embed="rId31"/>
+                    <a:stretch>
+                      <a:fillRect/>
+                    </a:stretch>
+                  </pic:blipFill>
+                  <pic:spPr>
+                    <a:xfrm>
+                      <a:off x="0" y="0"/>
+                      <a:ext cx="6246184" cy="3521191"/>
+                    </a:xfrm>
+                    <a:prstGeom prst="rect">
+                      <a:avLst/>
+                    </a:prstGeom>
+                  </pic:spPr>
+                </pic:pic>
+              </a:graphicData>
+            </a:graphic>
+          </wp:inline>
+        </w:drawing>
+      </w:r>
+    </w:p>
+    <w:p>
+      <w:pPr>
+        <w:rPr>
+          <w:lang w:val="es-ES"/>
+        </w:rPr>
+      </w:pPr>
+      <w:r>
+        <w:rPr>
+          <w:lang w:val="es-ES"/>
+        </w:rPr>
+        <w:t xml:space="preserve">Click derecho sobre él y click en </w:t>
+      </w:r>
+      <w:r>
+        <w:rPr>
+          <w:lang w:val="es-ES"/>
+        </w:rPr>
+        <w:t>“</w:t>
+      </w:r>
+      <w:r>
+        <w:rPr>
+          <w:lang w:val="es-ES"/>
+        </w:rPr>
+        <w:t>Iniciar</w:t>
+      </w:r>
+      <w:r>
+        <w:rPr>
+          <w:lang w:val="es-ES"/>
+        </w:rPr>
+        <w:t>”</w:t>
+      </w:r>
+      <w:r>
+        <w:rPr>
+          <w:lang w:val="es-ES"/>
+        </w:rPr>
+        <w:t>…</w:t>
+      </w:r>
+    </w:p>
+    <w:p>
+      <w:pPr>
+        <w:rPr>
+          <w:lang w:val="es-ES"/>
+        </w:rPr>
+      </w:pPr>
+      <w:r>
+        <w:rPr>
+          <w:lang w:val="es-ES"/>
+        </w:rPr>
+        <w:t xml:space="preserve">Click derecho sobre él y click en </w:t>
+      </w:r>
+      <w:r>
+        <w:rPr>
+          <w:lang w:val="es-ES"/>
+        </w:rPr>
+        <w:t>“</w:t>
+      </w:r>
+      <w:r>
+        <w:rPr>
+          <w:lang w:val="es-ES"/>
+        </w:rPr>
+        <w:t>Propiedades</w:t>
+      </w:r>
+      <w:r>
+        <w:rPr>
+          <w:lang w:val="es-ES"/>
+        </w:rPr>
+        <w:t>”. Modificar el tipo de inicio: debe ser “Automático”:</w:t>
+      </w:r>
+    </w:p>
+    <w:p>
+      <w:pPr>
+        <w:jc w:val="center"/>
+        <w:rPr>
+          <w:lang w:val="es-ES"/>
+        </w:rPr>
+      </w:pPr>
+      <w:r>
+        <w:rPr>
+          <w:noProof/>
+          <w:lang w:val="es-ES"/>
+        </w:rPr>
+        <w:drawing>
+          <wp:inline distT="0" distB="0" distL="0" distR="0" wp14:anchorId="41875C46" wp14:editId="379E5F92">
+            <wp:extent cx="3023181" cy="3621974"/>
+            <wp:effectExtent l="0" t="0" r="6350" b="0"/>
+            <wp:docPr id="3" name="Imagen 3"/>
+            <wp:cNvGraphicFramePr>
+              <a:graphicFrameLocks xmlns:a="http://schemas.openxmlformats.org/drawingml/2006/main" noChangeAspect="1"/>
+            </wp:cNvGraphicFramePr>
+            <a:graphic xmlns:a="http://schemas.openxmlformats.org/drawingml/2006/main">
+              <a:graphicData uri="http://schemas.openxmlformats.org/drawingml/2006/picture">
+                <pic:pic xmlns:pic="http://schemas.openxmlformats.org/drawingml/2006/picture">
+                  <pic:nvPicPr>
+                    <pic:cNvPr id="1" name=""/>
+                    <pic:cNvPicPr/>
+                  </pic:nvPicPr>
+                  <pic:blipFill>
+                    <a:blip r:embed="rId32"/>
+                    <a:stretch>
+                      <a:fillRect/>
+                    </a:stretch>
+                  </pic:blipFill>
+                  <pic:spPr>
+                    <a:xfrm>
+                      <a:off x="0" y="0"/>
+                      <a:ext cx="3052931" cy="3657616"/>
+                    </a:xfrm>
+                    <a:prstGeom prst="rect">
+                      <a:avLst/>
+                    </a:prstGeom>
+                  </pic:spPr>
+                </pic:pic>
+              </a:graphicData>
+            </a:graphic>
+          </wp:inline>
+        </w:drawing>
+      </w:r>
+    </w:p>
+    <w:p>
+      <w:pPr>
+        <w:jc w:val="center"/>
+        <w:rPr>
+          <w:lang w:val="es-ES"/>
+        </w:rPr>
+      </w:pPr>
+      <w:r>
+        <w:rPr>
+          <w:noProof/>
+          <w:lang w:val="es-ES"/>
+        </w:rPr>
+        <w:drawing>
+          <wp:inline distT="0" distB="0" distL="0" distR="0" wp14:anchorId="6C261094" wp14:editId="0B56FC40">
+            <wp:extent cx="752580" cy="266737"/>
+            <wp:effectExtent l="0" t="0" r="9525" b="0"/>
+            <wp:docPr id="33" name="Imagen 33"/>
+            <wp:cNvGraphicFramePr>
+              <a:graphicFrameLocks xmlns:a="http://schemas.openxmlformats.org/drawingml/2006/main" noChangeAspect="1"/>
+            </wp:cNvGraphicFramePr>
+            <a:graphic xmlns:a="http://schemas.openxmlformats.org/drawingml/2006/main">
+              <a:graphicData uri="http://schemas.openxmlformats.org/drawingml/2006/picture">
+                <pic:pic xmlns:pic="http://schemas.openxmlformats.org/drawingml/2006/picture">
+                  <pic:nvPicPr>
+                    <pic:cNvPr id="1" name=""/>
+                    <pic:cNvPicPr/>
+                  </pic:nvPicPr>
+                  <pic:blipFill>
+                    <a:blip r:embed="rId33"/>
+                    <a:stretch>
+                      <a:fillRect/>
+                    </a:stretch>
+                  </pic:blipFill>
+                  <pic:spPr>
+                    <a:xfrm>
+                      <a:off x="0" y="0"/>
+                      <a:ext cx="752580" cy="266737"/>
+                    </a:xfrm>
+                    <a:prstGeom prst="rect">
+                      <a:avLst/>
+                    </a:prstGeom>
+                  </pic:spPr>
+                </pic:pic>
+              </a:graphicData>
+            </a:graphic>
+          </wp:inline>
+        </w:drawing>
+      </w:r>
+    </w:p>
+    <w:p>
+      <w:pPr>
+        <w:rPr>
+          <w:lang w:val="es-ES"/>
+        </w:rPr>
+      </w:pPr>
+      <w:r>
+        <w:rPr>
+          <w:lang w:val="es-ES"/>
+        </w:rPr>
+        <w:t xml:space="preserve">Ir a SSMS &gt; Explorador de Objetos y comprobar que </w:t>
+      </w:r>
+      <w:r>
+        <w:rPr>
+          <w:lang w:val="es-ES"/>
+        </w:rPr>
+        <w:t>el “Agente SQL Server” esté iniciado/activado:</w:t>
+      </w:r>
+    </w:p>
+    <w:p>
+      <w:pPr>
+        <w:jc w:val="center"/>
+        <w:rPr>
+          <w:lang w:val="es-ES"/>
+        </w:rPr>
+      </w:pPr>
+      <w:r>
+        <w:rPr>
+          <w:lang w:val="es-ES"/>
+        </w:rPr>
+        <w:drawing>
+          <wp:inline distT="0" distB="0" distL="0" distR="0" wp14:anchorId="1410A7F9" wp14:editId="37CA36E3">
+            <wp:extent cx="2756327" cy="356260"/>
+            <wp:effectExtent l="0" t="0" r="6350" b="5715"/>
+            <wp:docPr id="35" name="Imagen 35"/>
+            <wp:cNvGraphicFramePr>
+              <a:graphicFrameLocks xmlns:a="http://schemas.openxmlformats.org/drawingml/2006/main" noChangeAspect="1"/>
+            </wp:cNvGraphicFramePr>
+            <a:graphic xmlns:a="http://schemas.openxmlformats.org/drawingml/2006/main">
+              <a:graphicData uri="http://schemas.openxmlformats.org/drawingml/2006/picture">
+                <pic:pic xmlns:pic="http://schemas.openxmlformats.org/drawingml/2006/picture">
+                  <pic:nvPicPr>
+                    <pic:cNvPr id="1" name=""/>
+                    <pic:cNvPicPr/>
+                  </pic:nvPicPr>
+                  <pic:blipFill>
+                    <a:blip r:embed="rId34"/>
+                    <a:stretch>
+                      <a:fillRect/>
+                    </a:stretch>
+                  </pic:blipFill>
+                  <pic:spPr>
+                    <a:xfrm>
+                      <a:off x="0" y="0"/>
+                      <a:ext cx="2788256" cy="360387"/>
+                    </a:xfrm>
+                    <a:prstGeom prst="rect">
+                      <a:avLst/>
+                    </a:prstGeom>
+                  </pic:spPr>
+                </pic:pic>
+              </a:graphicData>
+            </a:graphic>
+          </wp:inline>
+        </w:drawing>
+      </w:r>
+    </w:p>
+    <w:p>
+      <w:pPr>
+        <w:rPr>
+          <w:lang w:val="es-ES"/>
+        </w:rPr>
+      </w:pPr>
+      <w:r>
+        <w:rPr>
+          <w:lang w:val="es-ES"/>
+        </w:rPr>
+        <w:lastRenderedPageBreak/>
+        <w:t>Ir a: Explorador de Objetos</w:t>
+      </w:r>
+      <w:r>
+        <w:rPr>
+          <w:lang w:val="es-ES"/>
+        </w:rPr>
+        <w:t>, abrir la carpeta “Administración”, click derecho sobre “Planes de Mantenimiento”…</w:t>
+      </w:r>
+    </w:p>
+    <w:p>
+      <w:pPr>
+        <w:jc w:val="center"/>
+        <w:rPr>
+          <w:lang w:val="es-ES"/>
+        </w:rPr>
+      </w:pPr>
+      <w:r>
+        <w:rPr>
+          <w:lang w:val="es-ES"/>
+        </w:rPr>
+        <w:drawing>
+          <wp:inline distT="0" distB="0" distL="0" distR="0" wp14:anchorId="6E19F74E" wp14:editId="711D5ACF">
+            <wp:extent cx="3743324" cy="2351315"/>
+            <wp:effectExtent l="0" t="0" r="0" b="0"/>
+            <wp:docPr id="36" name="Imagen 36"/>
+            <wp:cNvGraphicFramePr>
+              <a:graphicFrameLocks xmlns:a="http://schemas.openxmlformats.org/drawingml/2006/main" noChangeAspect="1"/>
+            </wp:cNvGraphicFramePr>
+            <a:graphic xmlns:a="http://schemas.openxmlformats.org/drawingml/2006/main">
+              <a:graphicData uri="http://schemas.openxmlformats.org/drawingml/2006/picture">
+                <pic:pic xmlns:pic="http://schemas.openxmlformats.org/drawingml/2006/picture">
+                  <pic:nvPicPr>
+                    <pic:cNvPr id="1" name=""/>
+                    <pic:cNvPicPr/>
+                  </pic:nvPicPr>
+                  <pic:blipFill rotWithShape="1">
+                    <a:blip r:embed="rId35"/>
+                    <a:srcRect b="45626"/>
+                    <a:stretch/>
+                  </pic:blipFill>
+                  <pic:spPr bwMode="auto">
+                    <a:xfrm>
+                      <a:off x="0" y="0"/>
+                      <a:ext cx="3743847" cy="2351643"/>
+                    </a:xfrm>
+                    <a:prstGeom prst="rect">
+                      <a:avLst/>
+                    </a:prstGeom>
+                    <a:ln>
+                      <a:noFill/>
+                    </a:ln>
+                    <a:extLst>
+                      <a:ext uri="{53640926-AAD7-44D8-BBD7-CCE9431645EC}">
+                        <a14:shadowObscured xmlns:a14="http://schemas.microsoft.com/office/drawing/2010/main"/>
+                      </a:ext>
+                    </a:extLst>
+                  </pic:spPr>
+                </pic:pic>
+              </a:graphicData>
+            </a:graphic>
+          </wp:inline>
+        </w:drawing>
+      </w:r>
+    </w:p>
+    <w:p>
+      <w:pPr>
+        <w:rPr>
+          <w:lang w:val="es-ES"/>
+        </w:rPr>
+      </w:pPr>
+      <w:r>
+        <w:rPr>
+          <w:lang w:val="es-ES"/>
+        </w:rPr>
+        <w:t>… y hacer click en “Asistente para planes de mantenimiento”:</w:t>
+      </w:r>
+    </w:p>
+    <w:p>
+      <w:pPr>
+        <w:jc w:val="center"/>
+        <w:rPr>
+          <w:lang w:val="es-ES"/>
+        </w:rPr>
+      </w:pPr>
+      <w:r>
+        <w:rPr>
+          <w:lang w:val="es-ES"/>
+        </w:rPr>
+        <w:drawing>
+          <wp:inline distT="0" distB="0" distL="0" distR="0" wp14:anchorId="5227AADF" wp14:editId="56D3105E">
+            <wp:extent cx="3829584" cy="1514686"/>
+            <wp:effectExtent l="0" t="0" r="0" b="9525"/>
+            <wp:docPr id="40" name="Imagen 40"/>
+            <wp:cNvGraphicFramePr>
+              <a:graphicFrameLocks xmlns:a="http://schemas.openxmlformats.org/drawingml/2006/main" noChangeAspect="1"/>
+            </wp:cNvGraphicFramePr>
+            <a:graphic xmlns:a="http://schemas.openxmlformats.org/drawingml/2006/main">
+              <a:graphicData uri="http://schemas.openxmlformats.org/drawingml/2006/picture">
+                <pic:pic xmlns:pic="http://schemas.openxmlformats.org/drawingml/2006/picture">
+                  <pic:nvPicPr>
+                    <pic:cNvPr id="1" name=""/>
+                    <pic:cNvPicPr/>
+                  </pic:nvPicPr>
+                  <pic:blipFill>
+                    <a:blip r:embed="rId36"/>
+                    <a:stretch>
+                      <a:fillRect/>
+                    </a:stretch>
+                  </pic:blipFill>
+                  <pic:spPr>
+                    <a:xfrm>
+                      <a:off x="0" y="0"/>
+                      <a:ext cx="3829584" cy="1514686"/>
+                    </a:xfrm>
+                    <a:prstGeom prst="rect">
+                      <a:avLst/>
+                    </a:prstGeom>
+                  </pic:spPr>
+                </pic:pic>
+              </a:graphicData>
+            </a:graphic>
+          </wp:inline>
+        </w:drawing>
+      </w:r>
+    </w:p>
+    <w:p>
+      <w:pPr>
+        <w:rPr>
+          <w:lang w:val="es-ES"/>
+        </w:rPr>
+      </w:pPr>
+      <w:r>
+        <w:rPr>
+          <w:lang w:val="es-ES"/>
+        </w:rPr>
+        <w:t>Se abre la ventana “Asistente para planes de mantenimiento” y hacemos click en Siguiente:</w:t>
+      </w:r>
+    </w:p>
+    <w:p>
+      <w:pPr>
+        <w:rPr>
+          <w:lang w:val="es-ES"/>
+        </w:rPr>
+      </w:pPr>
+      <w:r>
+        <w:rPr>
+          <w:lang w:val="es-ES"/>
+        </w:rPr>
+        <w:drawing>
+          <wp:inline distT="0" distB="0" distL="0" distR="0" wp14:anchorId="29358395" wp14:editId="0505A8B9">
+            <wp:extent cx="5420481" cy="4363059"/>
+            <wp:effectExtent l="0" t="0" r="0" b="0"/>
+            <wp:docPr id="38" name="Imagen 38"/>
+            <wp:cNvGraphicFramePr>
+              <a:graphicFrameLocks xmlns:a="http://schemas.openxmlformats.org/drawingml/2006/main" noChangeAspect="1"/>
+            </wp:cNvGraphicFramePr>
+            <a:graphic xmlns:a="http://schemas.openxmlformats.org/drawingml/2006/main">
+              <a:graphicData uri="http://schemas.openxmlformats.org/drawingml/2006/picture">
+                <pic:pic xmlns:pic="http://schemas.openxmlformats.org/drawingml/2006/picture">
+                  <pic:nvPicPr>
+                    <pic:cNvPr id="1" name=""/>
+                    <pic:cNvPicPr/>
+                  </pic:nvPicPr>
+                  <pic:blipFill>
+                    <a:blip r:embed="rId37"/>
+                    <a:stretch>
+                      <a:fillRect/>
+                    </a:stretch>
+                  </pic:blipFill>
+                  <pic:spPr>
+                    <a:xfrm>
+                      <a:off x="0" y="0"/>
+                      <a:ext cx="5420481" cy="4363059"/>
+                    </a:xfrm>
+                    <a:prstGeom prst="rect">
+                      <a:avLst/>
+                    </a:prstGeom>
+                  </pic:spPr>
+                </pic:pic>
+              </a:graphicData>
+            </a:graphic>
+          </wp:inline>
+        </w:drawing>
+      </w:r>
+    </w:p>
+    <w:p>
+      <w:pPr>
+        <w:jc w:val="center"/>
+        <w:rPr>
+          <w:lang w:val="es-ES"/>
+        </w:rPr>
+      </w:pPr>
+      <w:r>
+        <w:rPr>
+          <w:lang w:val="es-ES"/>
+        </w:rPr>
+        <w:drawing>
+          <wp:inline distT="0" distB="0" distL="0" distR="0" wp14:anchorId="3983027D" wp14:editId="720343B5">
+            <wp:extent cx="781159" cy="285790"/>
+            <wp:effectExtent l="0" t="0" r="0" b="0"/>
+            <wp:docPr id="39" name="Imagen 39"/>
+            <wp:cNvGraphicFramePr>
+              <a:graphicFrameLocks xmlns:a="http://schemas.openxmlformats.org/drawingml/2006/main" noChangeAspect="1"/>
+            </wp:cNvGraphicFramePr>
+            <a:graphic xmlns:a="http://schemas.openxmlformats.org/drawingml/2006/main">
+              <a:graphicData uri="http://schemas.openxmlformats.org/drawingml/2006/picture">
+                <pic:pic xmlns:pic="http://schemas.openxmlformats.org/drawingml/2006/picture">
+                  <pic:nvPicPr>
+                    <pic:cNvPr id="1" name=""/>
+                    <pic:cNvPicPr/>
+                  </pic:nvPicPr>
+                  <pic:blipFill>
+                    <a:blip r:embed="rId38"/>
+                    <a:stretch>
+                      <a:fillRect/>
+                    </a:stretch>
+                  </pic:blipFill>
+                  <pic:spPr>
+                    <a:xfrm>
+                      <a:off x="0" y="0"/>
+                      <a:ext cx="781159" cy="285790"/>
+                    </a:xfrm>
+                    <a:prstGeom prst="rect">
+                      <a:avLst/>
+                    </a:prstGeom>
+                  </pic:spPr>
+                </pic:pic>
+              </a:graphicData>
+            </a:graphic>
+          </wp:inline>
+        </w:drawing>
+      </w:r>
+    </w:p>
+    <w:p>
+      <w:pPr>
+        <w:rPr>
+          <w:lang w:val="es-ES"/>
+        </w:rPr>
+      </w:pPr>
+      <w:r>
+        <w:rPr>
+          <w:lang w:val="es-ES"/>
+        </w:rPr>
+        <w:lastRenderedPageBreak/>
+        <w:t>Aparecerá la siguiente pantalla, donde debemos colocar un nombre, una descripción y seleccionar</w:t>
+      </w:r>
+      <w:r>
+        <w:rPr>
+          <w:lang w:val="es-ES"/>
+        </w:rPr>
+        <w:t xml:space="preserve"> la opción de “Una sola programación para todo el plan o ninguna programación”</w:t>
+      </w:r>
+      <w:r>
+        <w:rPr>
+          <w:lang w:val="es-ES"/>
+        </w:rPr>
+        <w:t>… Luego, click en “Cambiar…”</w:t>
+      </w:r>
+    </w:p>
+    <w:p>
+      <w:pPr>
+        <w:jc w:val="center"/>
+        <w:rPr>
+          <w:lang w:val="es-ES"/>
+        </w:rPr>
+      </w:pPr>
+      <w:r>
+        <w:rPr>
+          <w:lang w:val="es-ES"/>
+        </w:rPr>
+        <w:drawing>
+          <wp:inline distT="0" distB="0" distL="0" distR="0" wp14:anchorId="6E11E891" wp14:editId="3080D454">
+            <wp:extent cx="3978233" cy="3200798"/>
+            <wp:effectExtent l="0" t="0" r="3810" b="0"/>
+            <wp:docPr id="43" name="Imagen 43"/>
+            <wp:cNvGraphicFramePr>
+              <a:graphicFrameLocks xmlns:a="http://schemas.openxmlformats.org/drawingml/2006/main" noChangeAspect="1"/>
+            </wp:cNvGraphicFramePr>
+            <a:graphic xmlns:a="http://schemas.openxmlformats.org/drawingml/2006/main">
+              <a:graphicData uri="http://schemas.openxmlformats.org/drawingml/2006/picture">
+                <pic:pic xmlns:pic="http://schemas.openxmlformats.org/drawingml/2006/picture">
+                  <pic:nvPicPr>
+                    <pic:cNvPr id="1" name=""/>
+                    <pic:cNvPicPr/>
+                  </pic:nvPicPr>
+                  <pic:blipFill>
+                    <a:blip r:embed="rId39"/>
+                    <a:stretch>
+                      <a:fillRect/>
+                    </a:stretch>
+                  </pic:blipFill>
+                  <pic:spPr>
+                    <a:xfrm>
+                      <a:off x="0" y="0"/>
+                      <a:ext cx="4051144" cy="3259460"/>
+                    </a:xfrm>
+                    <a:prstGeom prst="rect">
+                      <a:avLst/>
+                    </a:prstGeom>
+                  </pic:spPr>
+                </pic:pic>
+              </a:graphicData>
+            </a:graphic>
+          </wp:inline>
+        </w:drawing>
+      </w:r>
+      <w:r>
+        <w:rPr>
+          <w:lang w:val="es-ES"/>
+        </w:rPr>
+        <w:t xml:space="preserve"> </w:t>
+      </w:r>
+      <w:r>
+        <w:rPr>
+          <w:lang w:val="es-ES"/>
+        </w:rPr>
+        <w:br/>
+      </w:r>
+      <w:r>
+        <w:rPr>
+          <w:lang w:val="es-ES"/>
+        </w:rPr>
+        <w:drawing>
+          <wp:inline distT="0" distB="0" distL="0" distR="0" wp14:anchorId="76407F7A" wp14:editId="236765AE">
+            <wp:extent cx="1286054" cy="276264"/>
+            <wp:effectExtent l="0" t="0" r="0" b="9525"/>
+            <wp:docPr id="44" name="Imagen 44"/>
+            <wp:cNvGraphicFramePr>
+              <a:graphicFrameLocks xmlns:a="http://schemas.openxmlformats.org/drawingml/2006/main" noChangeAspect="1"/>
+            </wp:cNvGraphicFramePr>
+            <a:graphic xmlns:a="http://schemas.openxmlformats.org/drawingml/2006/main">
+              <a:graphicData uri="http://schemas.openxmlformats.org/drawingml/2006/picture">
+                <pic:pic xmlns:pic="http://schemas.openxmlformats.org/drawingml/2006/picture">
+                  <pic:nvPicPr>
+                    <pic:cNvPr id="1" name=""/>
+                    <pic:cNvPicPr/>
+                  </pic:nvPicPr>
+                  <pic:blipFill>
+                    <a:blip r:embed="rId40"/>
+                    <a:stretch>
+                      <a:fillRect/>
+                    </a:stretch>
+                  </pic:blipFill>
+                  <pic:spPr>
+                    <a:xfrm>
+                      <a:off x="0" y="0"/>
+                      <a:ext cx="1286054" cy="276264"/>
+                    </a:xfrm>
+                    <a:prstGeom prst="rect">
+                      <a:avLst/>
+                    </a:prstGeom>
+                  </pic:spPr>
+                </pic:pic>
+              </a:graphicData>
+            </a:graphic>
+          </wp:inline>
+        </w:drawing>
+      </w:r>
+    </w:p>
+    <w:p>
+      <w:pPr>
+        <w:rPr>
+          <w:lang w:val="es-ES"/>
+        </w:rPr>
+      </w:pPr>
+      <w:r>
+        <w:rPr>
+          <w:lang w:val="es-ES"/>
+        </w:rPr>
+        <w:t xml:space="preserve">Se abre una nueva ventana, donde debemos indicar </w:t>
+      </w:r>
+      <w:r>
+        <w:rPr>
+          <w:lang w:val="es-ES"/>
+        </w:rPr>
+        <w:t xml:space="preserve">cosas como la </w:t>
+      </w:r>
+      <w:r>
+        <w:rPr>
+          <w:lang w:val="es-ES"/>
+        </w:rPr>
+        <w:t>frecuencia</w:t>
+      </w:r>
+      <w:r>
+        <w:rPr>
+          <w:lang w:val="es-ES"/>
+        </w:rPr>
+        <w:t xml:space="preserve"> y la</w:t>
+      </w:r>
+      <w:r>
+        <w:rPr>
+          <w:lang w:val="es-ES"/>
+        </w:rPr>
+        <w:t xml:space="preserve"> frecuencia diaria</w:t>
+      </w:r>
+      <w:r>
+        <w:rPr>
+          <w:lang w:val="es-ES"/>
+        </w:rPr>
+        <w:t xml:space="preserve">, pero siempre </w:t>
+      </w:r>
+      <w:r>
+        <w:rPr>
+          <w:lang w:val="es-ES"/>
+        </w:rPr>
+        <w:t>tipo de programación</w:t>
+      </w:r>
+      <w:r>
+        <w:rPr>
+          <w:lang w:val="es-ES"/>
+        </w:rPr>
+        <w:t xml:space="preserve"> </w:t>
+      </w:r>
+      <w:r>
+        <w:rPr>
+          <w:u w:val="single"/>
+          <w:lang w:val="es-ES"/>
+        </w:rPr>
+        <w:t>periódica</w:t>
+      </w:r>
+      <w:r>
+        <w:rPr>
+          <w:lang w:val="es-ES"/>
+        </w:rPr>
+        <w:t xml:space="preserve"> y </w:t>
+      </w:r>
+      <w:bookmarkStart w:id="0" w:name="_GoBack"/>
+      <w:bookmarkEnd w:id="0"/>
+      <w:r>
+        <w:rPr>
+          <w:u w:val="single"/>
+          <w:lang w:val="es-ES"/>
+        </w:rPr>
+        <w:t>sin fecha de finalización</w:t>
+      </w:r>
+      <w:r>
+        <w:rPr>
+          <w:lang w:val="es-ES"/>
+        </w:rPr>
+        <w:t>:</w:t>
+      </w:r>
+    </w:p>
+    <w:p>
+      <w:pPr>
+        <w:jc w:val="center"/>
+        <w:rPr>
+          <w:lang w:val="es-ES"/>
+        </w:rPr>
+      </w:pPr>
+      <w:r>
+        <w:rPr>
+          <w:lang w:val="es-ES"/>
+        </w:rPr>
+        <w:drawing>
+          <wp:inline distT="0" distB="0" distL="0" distR="0" wp14:anchorId="4E1B6B6B" wp14:editId="0B1D5BB5">
+            <wp:extent cx="5210599" cy="4785402"/>
+            <wp:effectExtent l="0" t="0" r="9525" b="0"/>
+            <wp:docPr id="45" name="Imagen 45"/>
+            <wp:cNvGraphicFramePr>
+              <a:graphicFrameLocks xmlns:a="http://schemas.openxmlformats.org/drawingml/2006/main" noChangeAspect="1"/>
+            </wp:cNvGraphicFramePr>
+            <a:graphic xmlns:a="http://schemas.openxmlformats.org/drawingml/2006/main">
+              <a:graphicData uri="http://schemas.openxmlformats.org/drawingml/2006/picture">
+                <pic:pic xmlns:pic="http://schemas.openxmlformats.org/drawingml/2006/picture">
+                  <pic:nvPicPr>
+                    <pic:cNvPr id="1" name=""/>
+                    <pic:cNvPicPr/>
+                  </pic:nvPicPr>
+                  <pic:blipFill>
+                    <a:blip r:embed="rId41"/>
+                    <a:stretch>
+                      <a:fillRect/>
+                    </a:stretch>
+                  </pic:blipFill>
+                  <pic:spPr>
+                    <a:xfrm>
+                      <a:off x="0" y="0"/>
+                      <a:ext cx="5237627" cy="4810225"/>
+                    </a:xfrm>
+                    <a:prstGeom prst="rect">
+                      <a:avLst/>
+                    </a:prstGeom>
+                  </pic:spPr>
+                </pic:pic>
+              </a:graphicData>
+            </a:graphic>
+          </wp:inline>
+        </w:drawing>
+      </w:r>
+      <w:r>
+        <w:rPr>
+          <w:lang w:val="es-ES"/>
+        </w:rPr>
+        <w:br/>
+      </w:r>
+      <w:r>
+        <w:rPr>
+          <w:lang w:val="es-ES"/>
+        </w:rPr>
+        <w:drawing>
+          <wp:inline distT="0" distB="0" distL="0" distR="0" wp14:anchorId="4D8B3F9E" wp14:editId="72147540">
+            <wp:extent cx="771633" cy="276264"/>
+            <wp:effectExtent l="0" t="0" r="0" b="9525"/>
+            <wp:docPr id="46" name="Imagen 46"/>
+            <wp:cNvGraphicFramePr>
+              <a:graphicFrameLocks xmlns:a="http://schemas.openxmlformats.org/drawingml/2006/main" noChangeAspect="1"/>
+            </wp:cNvGraphicFramePr>
+            <a:graphic xmlns:a="http://schemas.openxmlformats.org/drawingml/2006/main">
+              <a:graphicData uri="http://schemas.openxmlformats.org/drawingml/2006/picture">
+                <pic:pic xmlns:pic="http://schemas.openxmlformats.org/drawingml/2006/picture">
+                  <pic:nvPicPr>
+                    <pic:cNvPr id="1" name=""/>
+                    <pic:cNvPicPr/>
+                  </pic:nvPicPr>
+                  <pic:blipFill>
+                    <a:blip r:embed="rId42"/>
+                    <a:stretch>
+                      <a:fillRect/>
+                    </a:stretch>
+                  </pic:blipFill>
+                  <pic:spPr>
+                    <a:xfrm>
+                      <a:off x="0" y="0"/>
+                      <a:ext cx="771633" cy="276264"/>
+                    </a:xfrm>
+                    <a:prstGeom prst="rect">
+                      <a:avLst/>
+                    </a:prstGeom>
+                  </pic:spPr>
+                </pic:pic>
+              </a:graphicData>
+            </a:graphic>
+          </wp:inline>
+        </w:drawing>
+      </w:r>
+    </w:p>
+    <w:p>
+      <w:pPr>
+        <w:rPr>
+          <w:lang w:val="es-ES"/>
+        </w:rPr>
+      </w:pPr>
+      <w:r>
+        <w:rPr>
+          <w:lang w:val="es-ES"/>
+        </w:rPr>
+        <w:lastRenderedPageBreak/>
+        <w:t>Vuelve a aparecer esta ventana, donde solamente debemos hacer click en Siguiente:</w:t>
+      </w:r>
+    </w:p>
+    <w:p>
+      <w:pPr>
+        <w:jc w:val="center"/>
+        <w:rPr>
+          <w:noProof/>
+        </w:rPr>
+      </w:pPr>
+      <w:r>
+        <w:rPr>
+          <w:lang w:val="es-ES"/>
+        </w:rPr>
+        <w:drawing>
+          <wp:inline distT="0" distB="0" distL="0" distR="0" wp14:anchorId="2AF0CAAF" wp14:editId="2EACDEC6">
+            <wp:extent cx="5023262" cy="4029166"/>
+            <wp:effectExtent l="0" t="0" r="6350" b="0"/>
+            <wp:docPr id="48" name="Imagen 48"/>
+            <wp:cNvGraphicFramePr>
+              <a:graphicFrameLocks xmlns:a="http://schemas.openxmlformats.org/drawingml/2006/main" noChangeAspect="1"/>
+            </wp:cNvGraphicFramePr>
+            <a:graphic xmlns:a="http://schemas.openxmlformats.org/drawingml/2006/main">
+              <a:graphicData uri="http://schemas.openxmlformats.org/drawingml/2006/picture">
+                <pic:pic xmlns:pic="http://schemas.openxmlformats.org/drawingml/2006/picture">
+                  <pic:nvPicPr>
+                    <pic:cNvPr id="1" name=""/>
+                    <pic:cNvPicPr/>
+                  </pic:nvPicPr>
+                  <pic:blipFill>
+                    <a:blip r:embed="rId43"/>
+                    <a:stretch>
+                      <a:fillRect/>
+                    </a:stretch>
+                  </pic:blipFill>
+                  <pic:spPr>
+                    <a:xfrm>
+                      <a:off x="0" y="0"/>
+                      <a:ext cx="5026618" cy="4031858"/>
+                    </a:xfrm>
+                    <a:prstGeom prst="rect">
+                      <a:avLst/>
+                    </a:prstGeom>
+                  </pic:spPr>
+                </pic:pic>
+              </a:graphicData>
+            </a:graphic>
+          </wp:inline>
+        </w:drawing>
+      </w:r>
+      <w:r>
+        <w:rPr>
+          <w:noProof/>
+        </w:rPr>
+        <w:t xml:space="preserve"> </w:t>
+      </w:r>
+      <w:r>
+        <w:rPr>
+          <w:noProof/>
+        </w:rPr>
+        <w:br/>
+      </w:r>
+      <w:r>
+        <w:rPr>
+          <w:lang w:val="es-ES"/>
+        </w:rPr>
+        <w:drawing>
+          <wp:inline distT="0" distB="0" distL="0" distR="0" wp14:anchorId="5A3FDEF9" wp14:editId="5F59DE88">
+            <wp:extent cx="762106" cy="285790"/>
+            <wp:effectExtent l="0" t="0" r="0" b="0"/>
+            <wp:docPr id="49" name="Imagen 49"/>
+            <wp:cNvGraphicFramePr>
+              <a:graphicFrameLocks xmlns:a="http://schemas.openxmlformats.org/drawingml/2006/main" noChangeAspect="1"/>
+            </wp:cNvGraphicFramePr>
+            <a:graphic xmlns:a="http://schemas.openxmlformats.org/drawingml/2006/main">
+              <a:graphicData uri="http://schemas.openxmlformats.org/drawingml/2006/picture">
+                <pic:pic xmlns:pic="http://schemas.openxmlformats.org/drawingml/2006/picture">
+                  <pic:nvPicPr>
+                    <pic:cNvPr id="1" name=""/>
+                    <pic:cNvPicPr/>
+                  </pic:nvPicPr>
+                  <pic:blipFill>
+                    <a:blip r:embed="rId44"/>
+                    <a:stretch>
+                      <a:fillRect/>
+                    </a:stretch>
+                  </pic:blipFill>
+                  <pic:spPr>
+                    <a:xfrm>
+                      <a:off x="0" y="0"/>
+                      <a:ext cx="762106" cy="285790"/>
+                    </a:xfrm>
+                    <a:prstGeom prst="rect">
+                      <a:avLst/>
+                    </a:prstGeom>
+                  </pic:spPr>
+                </pic:pic>
+              </a:graphicData>
+            </a:graphic>
+          </wp:inline>
+        </w:drawing>
+      </w:r>
+    </w:p>
+    <w:p>
+      <w:pPr>
+        <w:rPr>
+          <w:noProof/>
+        </w:rPr>
+      </w:pPr>
+      <w:r>
+        <w:rPr>
+          <w:noProof/>
+        </w:rPr>
+        <w:t>Debemos tildar la opción “Copia de seguridad de la base de datos (</w:t>
+      </w:r>
+      <w:r>
+        <w:rPr>
+          <w:noProof/>
+          <w:u w:val="single"/>
+        </w:rPr>
+        <w:t>completa</w:t>
+      </w:r>
+      <w:r>
+        <w:rPr>
+          <w:noProof/>
+        </w:rPr>
+        <w:t>)”:</w:t>
+      </w:r>
+    </w:p>
+    <w:p>
+      <w:pPr>
+        <w:jc w:val="center"/>
+        <w:rPr>
+          <w:lang w:val="es-ES"/>
+        </w:rPr>
+      </w:pPr>
+      <w:r>
+        <w:rPr>
+          <w:lang w:val="es-ES"/>
+        </w:rPr>
+        <w:drawing>
+          <wp:inline distT="0" distB="0" distL="0" distR="0" wp14:anchorId="250ACD2A" wp14:editId="2A6D7B1B">
+            <wp:extent cx="5430008" cy="4382112"/>
+            <wp:effectExtent l="0" t="0" r="0" b="0"/>
+            <wp:docPr id="52" name="Imagen 52"/>
+            <wp:cNvGraphicFramePr>
+              <a:graphicFrameLocks xmlns:a="http://schemas.openxmlformats.org/drawingml/2006/main" noChangeAspect="1"/>
+            </wp:cNvGraphicFramePr>
+            <a:graphic xmlns:a="http://schemas.openxmlformats.org/drawingml/2006/main">
+              <a:graphicData uri="http://schemas.openxmlformats.org/drawingml/2006/picture">
+                <pic:pic xmlns:pic="http://schemas.openxmlformats.org/drawingml/2006/picture">
+                  <pic:nvPicPr>
+                    <pic:cNvPr id="1" name=""/>
+                    <pic:cNvPicPr/>
+                  </pic:nvPicPr>
+                  <pic:blipFill>
+                    <a:blip r:embed="rId45"/>
+                    <a:stretch>
+                      <a:fillRect/>
+                    </a:stretch>
+                  </pic:blipFill>
+                  <pic:spPr>
+                    <a:xfrm>
+                      <a:off x="0" y="0"/>
+                      <a:ext cx="5430008" cy="4382112"/>
+                    </a:xfrm>
+                    <a:prstGeom prst="rect">
+                      <a:avLst/>
+                    </a:prstGeom>
+                  </pic:spPr>
+                </pic:pic>
+              </a:graphicData>
+            </a:graphic>
+          </wp:inline>
+        </w:drawing>
+      </w:r>
+      <w:r>
+        <w:rPr>
+          <w:lang w:val="es-ES"/>
+        </w:rPr>
+        <w:br/>
+      </w:r>
+      <w:r>
+        <w:rPr>
+          <w:lang w:val="es-ES"/>
+        </w:rPr>
+        <w:drawing>
+          <wp:inline distT="0" distB="0" distL="0" distR="0" wp14:anchorId="790A4CC2" wp14:editId="1B2FA970">
+            <wp:extent cx="762106" cy="285790"/>
+            <wp:effectExtent l="0" t="0" r="0" b="0"/>
+            <wp:docPr id="53" name="Imagen 53"/>
+            <wp:cNvGraphicFramePr>
+              <a:graphicFrameLocks xmlns:a="http://schemas.openxmlformats.org/drawingml/2006/main" noChangeAspect="1"/>
+            </wp:cNvGraphicFramePr>
+            <a:graphic xmlns:a="http://schemas.openxmlformats.org/drawingml/2006/main">
+              <a:graphicData uri="http://schemas.openxmlformats.org/drawingml/2006/picture">
+                <pic:pic xmlns:pic="http://schemas.openxmlformats.org/drawingml/2006/picture">
+                  <pic:nvPicPr>
+                    <pic:cNvPr id="1" name=""/>
+                    <pic:cNvPicPr/>
+                  </pic:nvPicPr>
+                  <pic:blipFill>
+                    <a:blip r:embed="rId44"/>
+                    <a:stretch>
+                      <a:fillRect/>
+                    </a:stretch>
+                  </pic:blipFill>
+                  <pic:spPr>
+                    <a:xfrm>
+                      <a:off x="0" y="0"/>
+                      <a:ext cx="762106" cy="285790"/>
+                    </a:xfrm>
+                    <a:prstGeom prst="rect">
+                      <a:avLst/>
+                    </a:prstGeom>
+                  </pic:spPr>
+                </pic:pic>
+              </a:graphicData>
+            </a:graphic>
+          </wp:inline>
+        </w:drawing>
+      </w:r>
+    </w:p>
+    <w:p>
+      <w:pPr>
+        <w:rPr>
+          <w:lang w:val="es-ES"/>
+        </w:rPr>
+      </w:pPr>
+      <w:r>
+        <w:rPr>
+          <w:lang w:val="es-ES"/>
+        </w:rPr>
+        <w:lastRenderedPageBreak/>
+        <w:t xml:space="preserve">Aparece otra ventana, donde </w:t>
+      </w:r>
+      <w:r>
+        <w:rPr>
+          <w:lang w:val="es-ES"/>
+        </w:rPr>
+        <w:t>solamente hacemos click</w:t>
+      </w:r>
+      <w:r>
+        <w:rPr>
+          <w:lang w:val="es-ES"/>
+        </w:rPr>
+        <w:t xml:space="preserve"> Siguiente:</w:t>
+      </w:r>
+    </w:p>
+    <w:p>
+      <w:pPr>
+        <w:jc w:val="center"/>
+        <w:rPr>
+          <w:lang w:val="es-ES"/>
+        </w:rPr>
+      </w:pPr>
+      <w:r>
+        <w:rPr>
+          <w:lang w:val="es-ES"/>
+        </w:rPr>
+        <w:drawing>
+          <wp:inline distT="0" distB="0" distL="0" distR="0" wp14:anchorId="0BA890E3" wp14:editId="7B46B87F">
+            <wp:extent cx="4836810" cy="3906982"/>
+            <wp:effectExtent l="0" t="0" r="1905" b="0"/>
+            <wp:docPr id="54" name="Imagen 54"/>
+            <wp:cNvGraphicFramePr>
+              <a:graphicFrameLocks xmlns:a="http://schemas.openxmlformats.org/drawingml/2006/main" noChangeAspect="1"/>
+            </wp:cNvGraphicFramePr>
+            <a:graphic xmlns:a="http://schemas.openxmlformats.org/drawingml/2006/main">
+              <a:graphicData uri="http://schemas.openxmlformats.org/drawingml/2006/picture">
+                <pic:pic xmlns:pic="http://schemas.openxmlformats.org/drawingml/2006/picture">
+                  <pic:nvPicPr>
+                    <pic:cNvPr id="1" name=""/>
+                    <pic:cNvPicPr/>
+                  </pic:nvPicPr>
+                  <pic:blipFill>
+                    <a:blip r:embed="rId46"/>
+                    <a:stretch>
+                      <a:fillRect/>
+                    </a:stretch>
+                  </pic:blipFill>
+                  <pic:spPr>
+                    <a:xfrm>
+                      <a:off x="0" y="0"/>
+                      <a:ext cx="4848780" cy="3916651"/>
+                    </a:xfrm>
+                    <a:prstGeom prst="rect">
+                      <a:avLst/>
+                    </a:prstGeom>
+                  </pic:spPr>
+                </pic:pic>
+              </a:graphicData>
+            </a:graphic>
+          </wp:inline>
+        </w:drawing>
+      </w:r>
+      <w:r>
+        <w:rPr>
+          <w:lang w:val="es-ES"/>
+        </w:rPr>
+        <w:br/>
+      </w:r>
+      <w:r>
+        <w:rPr>
+          <w:lang w:val="es-ES"/>
+        </w:rPr>
+        <w:drawing>
+          <wp:inline distT="0" distB="0" distL="0" distR="0" wp14:anchorId="24EDDBC3" wp14:editId="54147F23">
+            <wp:extent cx="762106" cy="285790"/>
+            <wp:effectExtent l="0" t="0" r="0" b="0"/>
+            <wp:docPr id="55" name="Imagen 55"/>
+            <wp:cNvGraphicFramePr>
+              <a:graphicFrameLocks xmlns:a="http://schemas.openxmlformats.org/drawingml/2006/main" noChangeAspect="1"/>
+            </wp:cNvGraphicFramePr>
+            <a:graphic xmlns:a="http://schemas.openxmlformats.org/drawingml/2006/main">
+              <a:graphicData uri="http://schemas.openxmlformats.org/drawingml/2006/picture">
+                <pic:pic xmlns:pic="http://schemas.openxmlformats.org/drawingml/2006/picture">
+                  <pic:nvPicPr>
+                    <pic:cNvPr id="1" name=""/>
+                    <pic:cNvPicPr/>
+                  </pic:nvPicPr>
+                  <pic:blipFill>
+                    <a:blip r:embed="rId44"/>
+                    <a:stretch>
+                      <a:fillRect/>
+                    </a:stretch>
+                  </pic:blipFill>
+                  <pic:spPr>
+                    <a:xfrm>
+                      <a:off x="0" y="0"/>
+                      <a:ext cx="762106" cy="285790"/>
+                    </a:xfrm>
+                    <a:prstGeom prst="rect">
+                      <a:avLst/>
+                    </a:prstGeom>
+                  </pic:spPr>
+                </pic:pic>
+              </a:graphicData>
+            </a:graphic>
+          </wp:inline>
+        </w:drawing>
+      </w:r>
+    </w:p>
+    <w:p>
+      <w:pPr>
+        <w:rPr>
+          <w:lang w:val="es-ES"/>
+        </w:rPr>
+      </w:pPr>
+      <w:r>
+        <w:rPr>
+          <w:lang w:val="es-ES"/>
+        </w:rPr>
+        <w:t>Aparece una nueva ventana:</w:t>
+      </w:r>
+    </w:p>
+    <w:p>
+      <w:pPr>
+        <w:jc w:val="center"/>
+        <w:rPr>
+          <w:lang w:val="es-ES"/>
+        </w:rPr>
+      </w:pPr>
+      <w:r>
+        <w:rPr>
+          <w:lang w:val="es-ES"/>
+        </w:rPr>
+        <w:drawing>
+          <wp:inline distT="0" distB="0" distL="0" distR="0" wp14:anchorId="5B8A453B" wp14:editId="01BC981F">
+            <wp:extent cx="4381995" cy="4653046"/>
+            <wp:effectExtent l="0" t="0" r="0" b="0"/>
+            <wp:docPr id="56" name="Imagen 56"/>
+            <wp:cNvGraphicFramePr>
+              <a:graphicFrameLocks xmlns:a="http://schemas.openxmlformats.org/drawingml/2006/main" noChangeAspect="1"/>
+            </wp:cNvGraphicFramePr>
+            <a:graphic xmlns:a="http://schemas.openxmlformats.org/drawingml/2006/main">
+              <a:graphicData uri="http://schemas.openxmlformats.org/drawingml/2006/picture">
+                <pic:pic xmlns:pic="http://schemas.openxmlformats.org/drawingml/2006/picture">
+                  <pic:nvPicPr>
+                    <pic:cNvPr id="1" name=""/>
+                    <pic:cNvPicPr/>
+                  </pic:nvPicPr>
+                  <pic:blipFill>
+                    <a:blip r:embed="rId47"/>
+                    <a:stretch>
+                      <a:fillRect/>
+                    </a:stretch>
+                  </pic:blipFill>
+                  <pic:spPr>
+                    <a:xfrm>
+                      <a:off x="0" y="0"/>
+                      <a:ext cx="4388066" cy="4659492"/>
+                    </a:xfrm>
+                    <a:prstGeom prst="rect">
+                      <a:avLst/>
+                    </a:prstGeom>
+                  </pic:spPr>
+                </pic:pic>
+              </a:graphicData>
+            </a:graphic>
+          </wp:inline>
+        </w:drawing>
+      </w:r>
+    </w:p>
+    <w:p>
+      <w:pPr>
+        <w:rPr>
+          <w:lang w:val="es-ES"/>
+        </w:rPr>
+      </w:pPr>
+      <w:r>
+        <w:rPr>
+          <w:lang w:val="es-ES"/>
+        </w:rPr>
+        <w:lastRenderedPageBreak/>
+        <w:t>En la solapa “General”, debemos indicar esto:</w:t>
+      </w:r>
+    </w:p>
+    <w:p>
+      <w:pPr>
+        <w:jc w:val="center"/>
+        <w:rPr>
+          <w:lang w:val="es-ES"/>
+        </w:rPr>
+      </w:pPr>
+      <w:r>
+        <w:rPr>
+          <w:lang w:val="es-ES"/>
+        </w:rPr>
+        <w:drawing>
+          <wp:inline distT="0" distB="0" distL="0" distR="0" wp14:anchorId="52520FA3" wp14:editId="312EB1F6">
+            <wp:extent cx="5591955" cy="5896798"/>
+            <wp:effectExtent l="0" t="0" r="8890" b="8890"/>
+            <wp:docPr id="57" name="Imagen 57"/>
+            <wp:cNvGraphicFramePr>
+              <a:graphicFrameLocks xmlns:a="http://schemas.openxmlformats.org/drawingml/2006/main" noChangeAspect="1"/>
+            </wp:cNvGraphicFramePr>
+            <a:graphic xmlns:a="http://schemas.openxmlformats.org/drawingml/2006/main">
+              <a:graphicData uri="http://schemas.openxmlformats.org/drawingml/2006/picture">
+                <pic:pic xmlns:pic="http://schemas.openxmlformats.org/drawingml/2006/picture">
+                  <pic:nvPicPr>
+                    <pic:cNvPr id="1" name=""/>
+                    <pic:cNvPicPr/>
+                  </pic:nvPicPr>
+                  <pic:blipFill>
+                    <a:blip r:embed="rId48"/>
+                    <a:stretch>
+                      <a:fillRect/>
+                    </a:stretch>
+                  </pic:blipFill>
+                  <pic:spPr>
+                    <a:xfrm>
+                      <a:off x="0" y="0"/>
+                      <a:ext cx="5591955" cy="5896798"/>
+                    </a:xfrm>
+                    <a:prstGeom prst="rect">
+                      <a:avLst/>
+                    </a:prstGeom>
+                  </pic:spPr>
+                </pic:pic>
+              </a:graphicData>
+            </a:graphic>
+          </wp:inline>
+        </w:drawing>
+      </w:r>
+    </w:p>
+    <w:p>
+      <w:pPr>
+        <w:jc w:val="center"/>
+        <w:rPr>
+          <w:lang w:val="es-ES"/>
+        </w:rPr>
+      </w:pPr>
+      <w:r>
+        <w:rPr>
+          <w:lang w:val="es-ES"/>
+        </w:rPr>
+        <w:drawing>
+          <wp:inline distT="0" distB="0" distL="0" distR="0" wp14:anchorId="15CEBF6E" wp14:editId="379293F0">
+            <wp:extent cx="609685" cy="247685"/>
+            <wp:effectExtent l="0" t="0" r="0" b="0"/>
+            <wp:docPr id="58" name="Imagen 58"/>
+            <wp:cNvGraphicFramePr>
+              <a:graphicFrameLocks xmlns:a="http://schemas.openxmlformats.org/drawingml/2006/main" noChangeAspect="1"/>
+            </wp:cNvGraphicFramePr>
+            <a:graphic xmlns:a="http://schemas.openxmlformats.org/drawingml/2006/main">
+              <a:graphicData uri="http://schemas.openxmlformats.org/drawingml/2006/picture">
+                <pic:pic xmlns:pic="http://schemas.openxmlformats.org/drawingml/2006/picture">
+                  <pic:nvPicPr>
+                    <pic:cNvPr id="1" name=""/>
+                    <pic:cNvPicPr/>
+                  </pic:nvPicPr>
+                  <pic:blipFill>
+                    <a:blip r:embed="rId49"/>
+                    <a:stretch>
+                      <a:fillRect/>
+                    </a:stretch>
+                  </pic:blipFill>
+                  <pic:spPr>
+                    <a:xfrm>
+                      <a:off x="0" y="0"/>
+                      <a:ext cx="609685" cy="247685"/>
+                    </a:xfrm>
+                    <a:prstGeom prst="rect">
+                      <a:avLst/>
+                    </a:prstGeom>
+                  </pic:spPr>
+                </pic:pic>
+              </a:graphicData>
+            </a:graphic>
+          </wp:inline>
+        </w:drawing>
+      </w:r>
+    </w:p>
+    <w:p>
+      <w:pPr>
+        <w:rPr>
+          <w:lang w:val="es-ES"/>
+        </w:rPr>
+      </w:pPr>
+      <w:r>
+        <w:rPr>
+          <w:lang w:val="es-ES"/>
+        </w:rPr>
+        <w:br w:type="page"/>
+      </w:r>
+    </w:p>
+    <w:p>
+      <w:pPr>
+        <w:rPr>
+          <w:lang w:val="es-ES"/>
+        </w:rPr>
+      </w:pPr>
+      <w:r>
+        <w:rPr>
+          <w:lang w:val="es-ES"/>
+        </w:rPr>
+        <w:lastRenderedPageBreak/>
+        <w:t>En la solapa Destino, debemos cambiar la carpeta donde querramos guardar las copias de seguridad:</w:t>
+      </w:r>
+    </w:p>
+    <w:p>
+      <w:pPr>
+        <w:jc w:val="center"/>
+        <w:rPr>
+          <w:lang w:val="es-ES"/>
+        </w:rPr>
+      </w:pPr>
+      <w:r>
+        <w:rPr>
+          <w:lang w:val="es-ES"/>
+        </w:rPr>
+        <w:drawing>
+          <wp:inline distT="0" distB="0" distL="0" distR="0" wp14:anchorId="17455EC5" wp14:editId="5B515B38">
+            <wp:extent cx="5544324" cy="5896798"/>
+            <wp:effectExtent l="0" t="0" r="0" b="8890"/>
+            <wp:docPr id="60" name="Imagen 60"/>
+            <wp:cNvGraphicFramePr>
+              <a:graphicFrameLocks xmlns:a="http://schemas.openxmlformats.org/drawingml/2006/main" noChangeAspect="1"/>
+            </wp:cNvGraphicFramePr>
+            <a:graphic xmlns:a="http://schemas.openxmlformats.org/drawingml/2006/main">
+              <a:graphicData uri="http://schemas.openxmlformats.org/drawingml/2006/picture">
+                <pic:pic xmlns:pic="http://schemas.openxmlformats.org/drawingml/2006/picture">
+                  <pic:nvPicPr>
+                    <pic:cNvPr id="1" name=""/>
+                    <pic:cNvPicPr/>
+                  </pic:nvPicPr>
+                  <pic:blipFill>
+                    <a:blip r:embed="rId50"/>
+                    <a:stretch>
+                      <a:fillRect/>
+                    </a:stretch>
+                  </pic:blipFill>
+                  <pic:spPr>
+                    <a:xfrm>
+                      <a:off x="0" y="0"/>
+                      <a:ext cx="5544324" cy="5896798"/>
+                    </a:xfrm>
+                    <a:prstGeom prst="rect">
+                      <a:avLst/>
+                    </a:prstGeom>
+                  </pic:spPr>
+                </pic:pic>
+              </a:graphicData>
+            </a:graphic>
+          </wp:inline>
+        </w:drawing>
+      </w:r>
+    </w:p>
+    <w:p>
+      <w:pPr>
+        <w:rPr>
+          <w:lang w:val="es-ES"/>
+        </w:rPr>
+      </w:pPr>
+    </w:p>
+    <w:p>
+      <w:pPr>
+        <w:rPr>
+          <w:lang w:val="es-ES"/>
+        </w:rPr>
+      </w:pPr>
+      <w:r>
+        <w:rPr>
+          <w:lang w:val="es-ES"/>
+        </w:rPr>
+        <w:t>Luego, click en “Siguiente &gt;”:</w:t>
+      </w:r>
+    </w:p>
+    <w:p>
+      <w:pPr>
+        <w:jc w:val="center"/>
+        <w:rPr>
+          <w:lang w:val="es-ES"/>
+        </w:rPr>
+      </w:pPr>
+      <w:r>
+        <w:rPr>
+          <w:lang w:val="es-ES"/>
+        </w:rPr>
+        <w:drawing>
+          <wp:inline distT="0" distB="0" distL="0" distR="0" wp14:anchorId="5CDB4260" wp14:editId="628E4745">
+            <wp:extent cx="781159" cy="276264"/>
+            <wp:effectExtent l="0" t="0" r="0" b="9525"/>
+            <wp:docPr id="62" name="Imagen 62"/>
+            <wp:cNvGraphicFramePr>
+              <a:graphicFrameLocks xmlns:a="http://schemas.openxmlformats.org/drawingml/2006/main" noChangeAspect="1"/>
+            </wp:cNvGraphicFramePr>
+            <a:graphic xmlns:a="http://schemas.openxmlformats.org/drawingml/2006/main">
+              <a:graphicData uri="http://schemas.openxmlformats.org/drawingml/2006/picture">
+                <pic:pic xmlns:pic="http://schemas.openxmlformats.org/drawingml/2006/picture">
+                  <pic:nvPicPr>
+                    <pic:cNvPr id="1" name=""/>
+                    <pic:cNvPicPr/>
+                  </pic:nvPicPr>
+                  <pic:blipFill>
+                    <a:blip r:embed="rId51"/>
+                    <a:stretch>
+                      <a:fillRect/>
+                    </a:stretch>
+                  </pic:blipFill>
+                  <pic:spPr>
+                    <a:xfrm>
+                      <a:off x="0" y="0"/>
+                      <a:ext cx="781159" cy="276264"/>
+                    </a:xfrm>
+                    <a:prstGeom prst="rect">
+                      <a:avLst/>
+                    </a:prstGeom>
+                  </pic:spPr>
+                </pic:pic>
+              </a:graphicData>
+            </a:graphic>
+          </wp:inline>
+        </w:drawing>
+      </w:r>
+    </w:p>
+    <w:p>
+      <w:pPr>
+        <w:jc w:val="center"/>
+        <w:rPr>
+          <w:lang w:val="es-ES"/>
+        </w:rPr>
+      </w:pPr>
+    </w:p>
+    <w:p>
+      <w:pPr>
+        <w:rPr>
+          <w:lang w:val="es-ES"/>
+        </w:rPr>
+      </w:pPr>
+      <w:r>
+        <w:rPr>
+          <w:lang w:val="es-ES"/>
+        </w:rPr>
+        <w:br w:type="page"/>
+      </w:r>
+    </w:p>
+    <w:p>
+      <w:pPr>
+        <w:rPr>
+          <w:lang w:val="es-ES"/>
+        </w:rPr>
+      </w:pPr>
+      <w:r>
+        <w:rPr>
+          <w:lang w:val="es-ES"/>
+        </w:rPr>
+        <w:lastRenderedPageBreak/>
+        <w:t xml:space="preserve">Nos aparece esta ventana, donde </w:t>
+      </w:r>
+      <w:r>
+        <w:rPr>
+          <w:u w:val="single"/>
+          <w:lang w:val="es-ES"/>
+        </w:rPr>
+        <w:t>destildamos</w:t>
+      </w:r>
+      <w:r>
+        <w:rPr>
+          <w:lang w:val="es-ES"/>
+        </w:rPr>
+        <w:t xml:space="preserve"> la primera opción de escritura de informes en un archivo de texto…</w:t>
+      </w:r>
+    </w:p>
+    <w:p>
+      <w:pPr>
+        <w:jc w:val="center"/>
+        <w:rPr>
+          <w:lang w:val="es-ES"/>
+        </w:rPr>
+      </w:pPr>
+      <w:r>
+        <w:rPr>
+          <w:lang w:val="es-ES"/>
+        </w:rPr>
+        <w:drawing>
+          <wp:inline distT="0" distB="0" distL="0" distR="0" wp14:anchorId="2F0287FF" wp14:editId="6066A59F">
+            <wp:extent cx="4790563" cy="3847606"/>
+            <wp:effectExtent l="0" t="0" r="0" b="635"/>
+            <wp:docPr id="64" name="Imagen 64"/>
+            <wp:cNvGraphicFramePr>
+              <a:graphicFrameLocks xmlns:a="http://schemas.openxmlformats.org/drawingml/2006/main" noChangeAspect="1"/>
+            </wp:cNvGraphicFramePr>
+            <a:graphic xmlns:a="http://schemas.openxmlformats.org/drawingml/2006/main">
+              <a:graphicData uri="http://schemas.openxmlformats.org/drawingml/2006/picture">
+                <pic:pic xmlns:pic="http://schemas.openxmlformats.org/drawingml/2006/picture">
+                  <pic:nvPicPr>
+                    <pic:cNvPr id="1" name=""/>
+                    <pic:cNvPicPr/>
+                  </pic:nvPicPr>
+                  <pic:blipFill>
+                    <a:blip r:embed="rId52"/>
+                    <a:stretch>
+                      <a:fillRect/>
+                    </a:stretch>
+                  </pic:blipFill>
+                  <pic:spPr>
+                    <a:xfrm>
+                      <a:off x="0" y="0"/>
+                      <a:ext cx="4795585" cy="3851639"/>
+                    </a:xfrm>
+                    <a:prstGeom prst="rect">
+                      <a:avLst/>
+                    </a:prstGeom>
+                  </pic:spPr>
+                </pic:pic>
+              </a:graphicData>
+            </a:graphic>
+          </wp:inline>
+        </w:drawing>
+      </w:r>
+    </w:p>
+    <w:p>
+      <w:pPr>
+        <w:jc w:val="center"/>
+        <w:rPr>
+          <w:lang w:val="es-ES"/>
+        </w:rPr>
+      </w:pPr>
+      <w:r>
+        <w:rPr>
+          <w:lang w:val="es-ES"/>
+        </w:rPr>
+        <w:drawing>
+          <wp:inline distT="0" distB="0" distL="0" distR="0" wp14:anchorId="42DBA61C" wp14:editId="7F805237">
+            <wp:extent cx="781159" cy="276264"/>
+            <wp:effectExtent l="0" t="0" r="0" b="9525"/>
+            <wp:docPr id="65" name="Imagen 65"/>
+            <wp:cNvGraphicFramePr>
+              <a:graphicFrameLocks xmlns:a="http://schemas.openxmlformats.org/drawingml/2006/main" noChangeAspect="1"/>
+            </wp:cNvGraphicFramePr>
+            <a:graphic xmlns:a="http://schemas.openxmlformats.org/drawingml/2006/main">
+              <a:graphicData uri="http://schemas.openxmlformats.org/drawingml/2006/picture">
+                <pic:pic xmlns:pic="http://schemas.openxmlformats.org/drawingml/2006/picture">
+                  <pic:nvPicPr>
+                    <pic:cNvPr id="1" name=""/>
+                    <pic:cNvPicPr/>
+                  </pic:nvPicPr>
+                  <pic:blipFill>
+                    <a:blip r:embed="rId51"/>
+                    <a:stretch>
+                      <a:fillRect/>
+                    </a:stretch>
+                  </pic:blipFill>
+                  <pic:spPr>
+                    <a:xfrm>
+                      <a:off x="0" y="0"/>
+                      <a:ext cx="781159" cy="276264"/>
+                    </a:xfrm>
+                    <a:prstGeom prst="rect">
+                      <a:avLst/>
+                    </a:prstGeom>
+                  </pic:spPr>
+                </pic:pic>
+              </a:graphicData>
+            </a:graphic>
+          </wp:inline>
+        </w:drawing>
+      </w:r>
+    </w:p>
+    <w:p>
+      <w:pPr>
+        <w:rPr>
+          <w:lang w:val="es-ES"/>
+        </w:rPr>
+      </w:pPr>
+      <w:r>
+        <w:rPr>
+          <w:lang w:val="es-ES"/>
+        </w:rPr>
+        <w:t>En esta ventana ponemos solamente “Finalizar”</w:t>
+      </w:r>
+    </w:p>
+    <w:p>
+      <w:pPr>
+        <w:jc w:val="center"/>
+        <w:rPr>
+          <w:lang w:val="es-ES"/>
+        </w:rPr>
+      </w:pPr>
+      <w:r>
+        <w:rPr>
+          <w:lang w:val="es-ES"/>
+        </w:rPr>
+        <w:drawing>
+          <wp:inline distT="0" distB="0" distL="0" distR="0" wp14:anchorId="2F7480B1" wp14:editId="1024A2AF">
+            <wp:extent cx="4851692" cy="3925537"/>
+            <wp:effectExtent l="0" t="0" r="6350" b="0"/>
+            <wp:docPr id="67" name="Imagen 67"/>
+            <wp:cNvGraphicFramePr>
+              <a:graphicFrameLocks xmlns:a="http://schemas.openxmlformats.org/drawingml/2006/main" noChangeAspect="1"/>
+            </wp:cNvGraphicFramePr>
+            <a:graphic xmlns:a="http://schemas.openxmlformats.org/drawingml/2006/main">
+              <a:graphicData uri="http://schemas.openxmlformats.org/drawingml/2006/picture">
+                <pic:pic xmlns:pic="http://schemas.openxmlformats.org/drawingml/2006/picture">
+                  <pic:nvPicPr>
+                    <pic:cNvPr id="1" name=""/>
+                    <pic:cNvPicPr/>
+                  </pic:nvPicPr>
+                  <pic:blipFill>
+                    <a:blip r:embed="rId53"/>
+                    <a:stretch>
+                      <a:fillRect/>
+                    </a:stretch>
+                  </pic:blipFill>
+                  <pic:spPr>
+                    <a:xfrm>
+                      <a:off x="0" y="0"/>
+                      <a:ext cx="4867192" cy="3938078"/>
+                    </a:xfrm>
+                    <a:prstGeom prst="rect">
+                      <a:avLst/>
+                    </a:prstGeom>
+                  </pic:spPr>
+                </pic:pic>
+              </a:graphicData>
+            </a:graphic>
+          </wp:inline>
+        </w:drawing>
+      </w:r>
+    </w:p>
+    <w:p>
+      <w:pPr>
+        <w:jc w:val="center"/>
+        <w:rPr>
+          <w:lang w:val="es-ES"/>
+        </w:rPr>
+      </w:pPr>
+      <w:r>
+        <w:rPr>
+          <w:lang w:val="es-ES"/>
+        </w:rPr>
+        <w:drawing>
+          <wp:inline distT="0" distB="0" distL="0" distR="0" wp14:anchorId="4AF6AEA6" wp14:editId="7496E799">
+            <wp:extent cx="781159" cy="304843"/>
+            <wp:effectExtent l="0" t="0" r="0" b="0"/>
+            <wp:docPr id="68" name="Imagen 68"/>
+            <wp:cNvGraphicFramePr>
+              <a:graphicFrameLocks xmlns:a="http://schemas.openxmlformats.org/drawingml/2006/main" noChangeAspect="1"/>
+            </wp:cNvGraphicFramePr>
+            <a:graphic xmlns:a="http://schemas.openxmlformats.org/drawingml/2006/main">
+              <a:graphicData uri="http://schemas.openxmlformats.org/drawingml/2006/picture">
+                <pic:pic xmlns:pic="http://schemas.openxmlformats.org/drawingml/2006/picture">
+                  <pic:nvPicPr>
+                    <pic:cNvPr id="1" name=""/>
+                    <pic:cNvPicPr/>
+                  </pic:nvPicPr>
+                  <pic:blipFill>
+                    <a:blip r:embed="rId54"/>
+                    <a:stretch>
+                      <a:fillRect/>
+                    </a:stretch>
+                  </pic:blipFill>
+                  <pic:spPr>
+                    <a:xfrm>
+                      <a:off x="0" y="0"/>
+                      <a:ext cx="781159" cy="304843"/>
+                    </a:xfrm>
+                    <a:prstGeom prst="rect">
+                      <a:avLst/>
+                    </a:prstGeom>
+                  </pic:spPr>
+                </pic:pic>
+              </a:graphicData>
+            </a:graphic>
+          </wp:inline>
+        </w:drawing>
+      </w:r>
+    </w:p>
+    <w:p>
+      <w:pPr>
+        <w:rPr>
+          <w:lang w:val="es-ES"/>
+        </w:rPr>
+      </w:pPr>
+    </w:p>
+    <w:p>
+      <w:pPr>
+        <w:rPr>
+          <w:lang w:val="es-ES"/>
+        </w:rPr>
+      </w:pPr>
+      <w:r>
+        <w:rPr>
+          <w:lang w:val="es-ES"/>
+        </w:rPr>
+        <w:lastRenderedPageBreak/>
+        <w:t>El backup fue creado satisfactoriamente:</w:t>
+      </w:r>
+    </w:p>
+    <w:p>
+      <w:pPr>
+        <w:jc w:val="center"/>
+        <w:rPr>
+          <w:lang w:val="es-ES"/>
+        </w:rPr>
+      </w:pPr>
+      <w:r>
+        <w:rPr>
+          <w:lang w:val="es-ES"/>
+        </w:rPr>
+        <w:drawing>
+          <wp:inline distT="0" distB="0" distL="0" distR="0" wp14:anchorId="090ED524" wp14:editId="19137343">
+            <wp:extent cx="5468113" cy="4391638"/>
+            <wp:effectExtent l="0" t="0" r="0" b="9525"/>
+            <wp:docPr id="69" name="Imagen 69"/>
+            <wp:cNvGraphicFramePr>
+              <a:graphicFrameLocks xmlns:a="http://schemas.openxmlformats.org/drawingml/2006/main" noChangeAspect="1"/>
+            </wp:cNvGraphicFramePr>
+            <a:graphic xmlns:a="http://schemas.openxmlformats.org/drawingml/2006/main">
+              <a:graphicData uri="http://schemas.openxmlformats.org/drawingml/2006/picture">
+                <pic:pic xmlns:pic="http://schemas.openxmlformats.org/drawingml/2006/picture">
+                  <pic:nvPicPr>
+                    <pic:cNvPr id="1" name=""/>
+                    <pic:cNvPicPr/>
+                  </pic:nvPicPr>
+                  <pic:blipFill>
+                    <a:blip r:embed="rId55"/>
+                    <a:stretch>
+                      <a:fillRect/>
+                    </a:stretch>
+                  </pic:blipFill>
+                  <pic:spPr>
+                    <a:xfrm>
+                      <a:off x="0" y="0"/>
+                      <a:ext cx="5468113" cy="4391638"/>
+                    </a:xfrm>
+                    <a:prstGeom prst="rect">
+                      <a:avLst/>
+                    </a:prstGeom>
+                  </pic:spPr>
+                </pic:pic>
+              </a:graphicData>
+            </a:graphic>
+          </wp:inline>
+        </w:drawing>
+      </w:r>
+    </w:p>
+    <w:p>
+      <w:pPr>
+        <w:jc w:val="center"/>
+        <w:rPr>
+          <w:lang w:val="es-ES"/>
+        </w:rPr>
+      </w:pPr>
+      <w:r>
+        <w:rPr>
+          <w:lang w:val="es-ES"/>
+        </w:rPr>
+        <w:drawing>
+          <wp:inline distT="0" distB="0" distL="0" distR="0" wp14:anchorId="065A97B4" wp14:editId="5C7A9B1F">
+            <wp:extent cx="819264" cy="285790"/>
+            <wp:effectExtent l="0" t="0" r="0" b="0"/>
+            <wp:docPr id="71" name="Imagen 71"/>
+            <wp:cNvGraphicFramePr>
+              <a:graphicFrameLocks xmlns:a="http://schemas.openxmlformats.org/drawingml/2006/main" noChangeAspect="1"/>
+            </wp:cNvGraphicFramePr>
+            <a:graphic xmlns:a="http://schemas.openxmlformats.org/drawingml/2006/main">
+              <a:graphicData uri="http://schemas.openxmlformats.org/drawingml/2006/picture">
+                <pic:pic xmlns:pic="http://schemas.openxmlformats.org/drawingml/2006/picture">
+                  <pic:nvPicPr>
+                    <pic:cNvPr id="1" name=""/>
+                    <pic:cNvPicPr/>
+                  </pic:nvPicPr>
+                  <pic:blipFill>
+                    <a:blip r:embed="rId56"/>
+                    <a:stretch>
+                      <a:fillRect/>
+                    </a:stretch>
+                  </pic:blipFill>
+                  <pic:spPr>
+                    <a:xfrm>
+                      <a:off x="0" y="0"/>
+                      <a:ext cx="819264" cy="285790"/>
+                    </a:xfrm>
+                    <a:prstGeom prst="rect">
+                      <a:avLst/>
+                    </a:prstGeom>
+                  </pic:spPr>
+                </pic:pic>
+              </a:graphicData>
+            </a:graphic>
+          </wp:inline>
+        </w:drawing>
+      </w:r>
+    </w:p>
+    <w:p>
+      <w:pPr>
+        <w:rPr>
+          <w:lang w:val="es-ES"/>
+        </w:rPr>
+      </w:pPr>
+    </w:p>
+    <w:p>
+      <w:pPr>
+        <w:rPr>
+          <w:lang w:val="es-ES"/>
+        </w:rPr>
+      </w:pPr>
+      <w:r>
+        <w:rPr>
+          <w:lang w:val="es-ES"/>
+        </w:rPr>
+        <w:t>En el Explorador de Objetos, todavía no aparece el plan recién creado:</w:t>
+      </w:r>
+    </w:p>
+    <w:p>
+      <w:pPr>
+        <w:jc w:val="center"/>
+        <w:rPr>
+          <w:lang w:val="es-ES"/>
+        </w:rPr>
+      </w:pPr>
+      <w:r>
+        <w:rPr>
+          <w:lang w:val="es-ES"/>
+        </w:rPr>
+        <w:drawing>
+          <wp:inline distT="0" distB="0" distL="0" distR="0" wp14:anchorId="2429B9D9" wp14:editId="6E1CCD7F">
+            <wp:extent cx="3743325" cy="226744"/>
+            <wp:effectExtent l="0" t="0" r="0" b="1905"/>
+            <wp:docPr id="72" name="Imagen 72"/>
+            <wp:cNvGraphicFramePr>
+              <a:graphicFrameLocks xmlns:a="http://schemas.openxmlformats.org/drawingml/2006/main" noChangeAspect="1"/>
+            </wp:cNvGraphicFramePr>
+            <a:graphic xmlns:a="http://schemas.openxmlformats.org/drawingml/2006/main">
+              <a:graphicData uri="http://schemas.openxmlformats.org/drawingml/2006/picture">
+                <pic:pic xmlns:pic="http://schemas.openxmlformats.org/drawingml/2006/picture">
+                  <pic:nvPicPr>
+                    <pic:cNvPr id="1" name=""/>
+                    <pic:cNvPicPr/>
+                  </pic:nvPicPr>
+                  <pic:blipFill rotWithShape="1">
+                    <a:blip r:embed="rId57"/>
+                    <a:srcRect t="89956"/>
+                    <a:stretch/>
+                  </pic:blipFill>
+                  <pic:spPr bwMode="auto">
+                    <a:xfrm>
+                      <a:off x="0" y="0"/>
+                      <a:ext cx="3743847" cy="226776"/>
+                    </a:xfrm>
+                    <a:prstGeom prst="rect">
+                      <a:avLst/>
+                    </a:prstGeom>
+                    <a:ln>
+                      <a:noFill/>
+                    </a:ln>
+                    <a:extLst>
+                      <a:ext uri="{53640926-AAD7-44D8-BBD7-CCE9431645EC}">
+                        <a14:shadowObscured xmlns:a14="http://schemas.microsoft.com/office/drawing/2010/main"/>
+                      </a:ext>
+                    </a:extLst>
+                  </pic:spPr>
+                </pic:pic>
+              </a:graphicData>
+            </a:graphic>
+          </wp:inline>
+        </w:drawing>
+      </w:r>
+    </w:p>
+    <w:p>
+      <w:pPr>
+        <w:rPr>
+          <w:lang w:val="es-ES"/>
+        </w:rPr>
+      </w:pPr>
+    </w:p>
+    <w:p>
+      <w:pPr>
+        <w:rPr>
+          <w:lang w:val="es-ES"/>
+        </w:rPr>
+      </w:pPr>
+      <w:r>
+        <w:rPr>
+          <w:lang w:val="es-ES"/>
+        </w:rPr>
+        <w:t>P</w:t>
+      </w:r>
+      <w:r>
+        <w:rPr>
+          <w:lang w:val="es-ES"/>
+        </w:rPr>
+        <w:t xml:space="preserve">ara que aparezca </w:t>
+      </w:r>
+      <w:r>
+        <w:rPr>
+          <w:lang w:val="es-ES"/>
+        </w:rPr>
+        <w:t xml:space="preserve">dicho </w:t>
+      </w:r>
+      <w:r>
+        <w:rPr>
+          <w:lang w:val="es-ES"/>
+        </w:rPr>
+        <w:t>plan, hay que actualizar los Planes de Mantenimiento (click derecho &gt; Actualizar):</w:t>
+      </w:r>
+    </w:p>
+    <w:p>
+      <w:pPr>
+        <w:jc w:val="center"/>
+        <w:rPr>
+          <w:lang w:val="es-ES"/>
+        </w:rPr>
+      </w:pPr>
+      <w:r>
+        <w:rPr>
+          <w:lang w:val="es-ES"/>
+        </w:rPr>
+        <w:drawing>
+          <wp:inline distT="0" distB="0" distL="0" distR="0" wp14:anchorId="01A4E015" wp14:editId="2D3537AF">
+            <wp:extent cx="3343742" cy="1371791"/>
+            <wp:effectExtent l="0" t="0" r="9525" b="0"/>
+            <wp:docPr id="73" name="Imagen 73"/>
+            <wp:cNvGraphicFramePr>
+              <a:graphicFrameLocks xmlns:a="http://schemas.openxmlformats.org/drawingml/2006/main" noChangeAspect="1"/>
+            </wp:cNvGraphicFramePr>
+            <a:graphic xmlns:a="http://schemas.openxmlformats.org/drawingml/2006/main">
+              <a:graphicData uri="http://schemas.openxmlformats.org/drawingml/2006/picture">
+                <pic:pic xmlns:pic="http://schemas.openxmlformats.org/drawingml/2006/picture">
+                  <pic:nvPicPr>
+                    <pic:cNvPr id="1" name=""/>
+                    <pic:cNvPicPr/>
+                  </pic:nvPicPr>
+                  <pic:blipFill>
+                    <a:blip r:embed="rId58"/>
+                    <a:stretch>
+                      <a:fillRect/>
+                    </a:stretch>
+                  </pic:blipFill>
+                  <pic:spPr>
+                    <a:xfrm>
+                      <a:off x="0" y="0"/>
+                      <a:ext cx="3343742" cy="1371791"/>
+                    </a:xfrm>
+                    <a:prstGeom prst="rect">
+                      <a:avLst/>
+                    </a:prstGeom>
+                  </pic:spPr>
+                </pic:pic>
+              </a:graphicData>
+            </a:graphic>
+          </wp:inline>
+        </w:drawing>
+      </w:r>
+    </w:p>
+    <w:p>
+      <w:pPr>
+        <w:rPr>
+          <w:lang w:val="es-ES"/>
+        </w:rPr>
+      </w:pPr>
+    </w:p>
+    <w:p>
+      <w:pPr>
+        <w:rPr>
+          <w:lang w:val="es-ES"/>
+        </w:rPr>
+      </w:pPr>
+      <w:r>
+        <w:rPr>
+          <w:lang w:val="es-ES"/>
+        </w:rPr>
+        <w:t>Ahora sí aparece el plan creado:</w:t>
+      </w:r>
+    </w:p>
+    <w:p>
+      <w:pPr>
+        <w:jc w:val="center"/>
+        <w:rPr>
+          <w:lang w:val="es-ES"/>
+        </w:rPr>
+      </w:pPr>
+      <w:r>
+        <w:rPr>
+          <w:lang w:val="es-ES"/>
+        </w:rPr>
+        <w:drawing>
+          <wp:inline distT="0" distB="0" distL="0" distR="0" wp14:anchorId="332CADD9" wp14:editId="54161E58">
+            <wp:extent cx="1781424" cy="352474"/>
+            <wp:effectExtent l="0" t="0" r="9525" b="9525"/>
+            <wp:docPr id="74" name="Imagen 74"/>
+            <wp:cNvGraphicFramePr>
+              <a:graphicFrameLocks xmlns:a="http://schemas.openxmlformats.org/drawingml/2006/main" noChangeAspect="1"/>
+            </wp:cNvGraphicFramePr>
+            <a:graphic xmlns:a="http://schemas.openxmlformats.org/drawingml/2006/main">
+              <a:graphicData uri="http://schemas.openxmlformats.org/drawingml/2006/picture">
+                <pic:pic xmlns:pic="http://schemas.openxmlformats.org/drawingml/2006/picture">
+                  <pic:nvPicPr>
+                    <pic:cNvPr id="1" name=""/>
+                    <pic:cNvPicPr/>
+                  </pic:nvPicPr>
+                  <pic:blipFill>
+                    <a:blip r:embed="rId59"/>
+                    <a:stretch>
+                      <a:fillRect/>
+                    </a:stretch>
+                  </pic:blipFill>
+                  <pic:spPr>
+                    <a:xfrm>
+                      <a:off x="0" y="0"/>
+                      <a:ext cx="1781424" cy="352474"/>
+                    </a:xfrm>
+                    <a:prstGeom prst="rect">
+                      <a:avLst/>
+                    </a:prstGeom>
+                  </pic:spPr>
+                </pic:pic>
+              </a:graphicData>
+            </a:graphic>
+          </wp:inline>
+        </w:drawing>
+      </w:r>
+    </w:p>
+    <w:p>
+      <w:pPr>
+        <w:rPr>
+          <w:lang w:val="es-ES"/>
+        </w:rPr>
+      </w:pPr>
+    </w:p>
+    <w:p>
+      <w:pPr>
+        <w:rPr>
+          <w:lang w:val="es-ES"/>
+        </w:rPr>
+      </w:pPr>
+    </w:p>
+    <w:p>
+      <w:pPr>
+        <w:rPr>
+          <w:lang w:val="es-ES"/>
+        </w:rPr>
+      </w:pPr>
+      <w:r>
+        <w:rPr>
+          <w:lang w:val="es-ES"/>
+        </w:rPr>
+        <w:lastRenderedPageBreak/>
+        <w:t>Ejecutamos el plan (click derecho sobre el plan &gt; Ejecutar)…</w:t>
+      </w:r>
+    </w:p>
+    <w:p>
+      <w:pPr>
+        <w:jc w:val="center"/>
+        <w:rPr>
+          <w:lang w:val="es-ES"/>
+        </w:rPr>
+      </w:pPr>
+      <w:r>
+        <w:rPr>
+          <w:lang w:val="es-ES"/>
+        </w:rPr>
+        <w:drawing>
+          <wp:inline distT="0" distB="0" distL="0" distR="0" wp14:anchorId="6A79E461" wp14:editId="613B50DA">
+            <wp:extent cx="4010585" cy="2476846"/>
+            <wp:effectExtent l="0" t="0" r="9525" b="0"/>
+            <wp:docPr id="75" name="Imagen 75"/>
+            <wp:cNvGraphicFramePr>
+              <a:graphicFrameLocks xmlns:a="http://schemas.openxmlformats.org/drawingml/2006/main" noChangeAspect="1"/>
+            </wp:cNvGraphicFramePr>
+            <a:graphic xmlns:a="http://schemas.openxmlformats.org/drawingml/2006/main">
+              <a:graphicData uri="http://schemas.openxmlformats.org/drawingml/2006/picture">
+                <pic:pic xmlns:pic="http://schemas.openxmlformats.org/drawingml/2006/picture">
+                  <pic:nvPicPr>
+                    <pic:cNvPr id="1" name=""/>
+                    <pic:cNvPicPr/>
+                  </pic:nvPicPr>
+                  <pic:blipFill>
+                    <a:blip r:embed="rId60"/>
+                    <a:stretch>
+                      <a:fillRect/>
+                    </a:stretch>
+                  </pic:blipFill>
+                  <pic:spPr>
+                    <a:xfrm>
+                      <a:off x="0" y="0"/>
+                      <a:ext cx="4010585" cy="2476846"/>
+                    </a:xfrm>
+                    <a:prstGeom prst="rect">
+                      <a:avLst/>
+                    </a:prstGeom>
+                  </pic:spPr>
+                </pic:pic>
+              </a:graphicData>
+            </a:graphic>
+          </wp:inline>
+        </w:drawing>
+      </w:r>
+    </w:p>
+    <w:p>
+      <w:pPr>
+        <w:rPr>
+          <w:lang w:val="es-ES"/>
+        </w:rPr>
+      </w:pPr>
+      <w:r>
+        <w:rPr>
+          <w:lang w:val="es-ES"/>
+        </w:rPr>
+        <w:t>La ejecución es satisfactoria:</w:t>
+      </w:r>
+    </w:p>
+    <w:p>
+      <w:pPr>
+        <w:jc w:val="center"/>
+        <w:rPr>
+          <w:lang w:val="es-ES"/>
+        </w:rPr>
+      </w:pPr>
+      <w:r>
+        <w:rPr>
+          <w:lang w:val="es-ES"/>
+        </w:rPr>
+        <w:drawing>
+          <wp:inline distT="0" distB="0" distL="0" distR="0" wp14:anchorId="5CB60D1A" wp14:editId="4F218E63">
+            <wp:extent cx="4763165" cy="2915057"/>
+            <wp:effectExtent l="0" t="0" r="0" b="0"/>
+            <wp:docPr id="76" name="Imagen 76"/>
+            <wp:cNvGraphicFramePr>
+              <a:graphicFrameLocks xmlns:a="http://schemas.openxmlformats.org/drawingml/2006/main" noChangeAspect="1"/>
+            </wp:cNvGraphicFramePr>
+            <a:graphic xmlns:a="http://schemas.openxmlformats.org/drawingml/2006/main">
+              <a:graphicData uri="http://schemas.openxmlformats.org/drawingml/2006/picture">
+                <pic:pic xmlns:pic="http://schemas.openxmlformats.org/drawingml/2006/picture">
+                  <pic:nvPicPr>
+                    <pic:cNvPr id="1" name=""/>
+                    <pic:cNvPicPr/>
+                  </pic:nvPicPr>
+                  <pic:blipFill>
+                    <a:blip r:embed="rId61"/>
+                    <a:stretch>
+                      <a:fillRect/>
+                    </a:stretch>
+                  </pic:blipFill>
+                  <pic:spPr>
+                    <a:xfrm>
+                      <a:off x="0" y="0"/>
+                      <a:ext cx="4763165" cy="2915057"/>
+                    </a:xfrm>
+                    <a:prstGeom prst="rect">
+                      <a:avLst/>
+                    </a:prstGeom>
+                  </pic:spPr>
+                </pic:pic>
+              </a:graphicData>
+            </a:graphic>
+          </wp:inline>
+        </w:drawing>
+      </w:r>
+    </w:p>
+    <w:p>
+      <w:pPr>
+        <w:jc w:val="center"/>
+        <w:rPr>
+          <w:lang w:val="es-ES"/>
+        </w:rPr>
+      </w:pPr>
+      <w:r>
+        <w:rPr>
+          <w:lang w:val="es-ES"/>
+        </w:rPr>
+        <w:drawing>
+          <wp:inline distT="0" distB="0" distL="0" distR="0" wp14:anchorId="0C27F35E" wp14:editId="23C8C947">
+            <wp:extent cx="940251" cy="254421"/>
+            <wp:effectExtent l="0" t="0" r="0" b="0"/>
+            <wp:docPr id="77" name="Imagen 77"/>
+            <wp:cNvGraphicFramePr>
+              <a:graphicFrameLocks xmlns:a="http://schemas.openxmlformats.org/drawingml/2006/main" noChangeAspect="1"/>
+            </wp:cNvGraphicFramePr>
+            <a:graphic xmlns:a="http://schemas.openxmlformats.org/drawingml/2006/main">
+              <a:graphicData uri="http://schemas.openxmlformats.org/drawingml/2006/picture">
+                <pic:pic xmlns:pic="http://schemas.openxmlformats.org/drawingml/2006/picture">
+                  <pic:nvPicPr>
+                    <pic:cNvPr id="1" name=""/>
+                    <pic:cNvPicPr/>
+                  </pic:nvPicPr>
+                  <pic:blipFill>
+                    <a:blip r:embed="rId62"/>
+                    <a:stretch>
+                      <a:fillRect/>
+                    </a:stretch>
+                  </pic:blipFill>
+                  <pic:spPr>
+                    <a:xfrm>
+                      <a:off x="0" y="0"/>
+                      <a:ext cx="952552" cy="257750"/>
+                    </a:xfrm>
+                    <a:prstGeom prst="rect">
+                      <a:avLst/>
+                    </a:prstGeom>
+                  </pic:spPr>
+                </pic:pic>
+              </a:graphicData>
+            </a:graphic>
+          </wp:inline>
+        </w:drawing>
+      </w:r>
+    </w:p>
+    <w:p>
+      <w:pPr>
+        <w:jc w:val="center"/>
+        <w:rPr>
+          <w:lang w:val="es-ES"/>
+        </w:rPr>
+      </w:pPr>
+    </w:p>
+    <w:p>
+      <w:pPr>
+        <w:rPr>
+          <w:b/>
+          <w:bCs/>
+          <w:i/>
+          <w:iCs/>
+          <w:lang w:val="es-ES"/>
+        </w:rPr>
+      </w:pPr>
+      <w:r>
+        <w:rPr>
+          <w:b/>
+          <w:bCs/>
+          <w:i/>
+          <w:iCs/>
+          <w:lang w:val="es-ES"/>
+        </w:rPr>
+        <w:t>Comprobar que se van creando los archivos…</w:t>
+      </w:r>
+    </w:p>
+    <w:p>
+      <w:pPr>
+        <w:rPr>
+          <w:lang w:val="es-ES"/>
+        </w:rPr>
+      </w:pPr>
+    </w:p>
+    <w:p>
+      <w:pPr>
         <w:rPr>
           <w:b/>
           <w:bCs/>
@@ -2244,8 +4612,101 @@
           <w:szCs w:val="36"/>
           <w:lang w:val="es-ES"/>
         </w:rPr>
+      </w:pPr>
+      <w:r>
+        <w:rPr>
+          <w:b/>
+          <w:bCs/>
+          <w:i/>
+          <w:iCs/>
+          <w:color w:val="4472C4" w:themeColor="accent1"/>
+          <w:sz w:val="36"/>
+          <w:szCs w:val="36"/>
+          <w:lang w:val="es-ES"/>
+        </w:rPr>
+        <w:br w:type="page"/>
+      </w:r>
+    </w:p>
+    <w:p>
+      <w:pPr>
+        <w:shd w:val="clear" w:color="auto" w:fill="D9E2F3" w:themeFill="accent1" w:themeFillTint="33"/>
+        <w:jc w:val="center"/>
+        <w:rPr>
+          <w:b/>
+          <w:bCs/>
+          <w:i/>
+          <w:iCs/>
+          <w:color w:val="4472C4" w:themeColor="accent1"/>
+          <w:sz w:val="36"/>
+          <w:szCs w:val="36"/>
+          <w:lang w:val="es-ES"/>
+        </w:rPr>
+      </w:pPr>
+      <w:r>
+        <w:rPr>
+          <w:b/>
+          <w:bCs/>
+          <w:i/>
+          <w:iCs/>
+          <w:color w:val="4472C4" w:themeColor="accent1"/>
+          <w:sz w:val="36"/>
+          <w:szCs w:val="36"/>
+          <w:lang w:val="es-ES"/>
+        </w:rPr>
         <w:lastRenderedPageBreak/>
-        <w:t xml:space="preserve">Instalación de la aplicación de escritorio </w:t>
+        <w:t xml:space="preserve">Instalación de la </w:t>
+      </w:r>
+      <w:r>
+        <w:rPr>
+          <w:b/>
+          <w:bCs/>
+          <w:i/>
+          <w:iCs/>
+          <w:color w:val="4472C4" w:themeColor="accent1"/>
+          <w:sz w:val="36"/>
+          <w:szCs w:val="36"/>
+          <w:lang w:val="es-ES"/>
+        </w:rPr>
+        <w:t>A</w:t>
+      </w:r>
+      <w:r>
+        <w:rPr>
+          <w:b/>
+          <w:bCs/>
+          <w:i/>
+          <w:iCs/>
+          <w:color w:val="4472C4" w:themeColor="accent1"/>
+          <w:sz w:val="36"/>
+          <w:szCs w:val="36"/>
+          <w:lang w:val="es-ES"/>
+        </w:rPr>
+        <w:t xml:space="preserve">plicación de </w:t>
+      </w:r>
+      <w:r>
+        <w:rPr>
+          <w:b/>
+          <w:bCs/>
+          <w:i/>
+          <w:iCs/>
+          <w:color w:val="4472C4" w:themeColor="accent1"/>
+          <w:sz w:val="36"/>
+          <w:szCs w:val="36"/>
+          <w:lang w:val="es-ES"/>
+        </w:rPr>
+        <w:t>E</w:t>
+      </w:r>
+      <w:r>
+        <w:rPr>
+          <w:b/>
+          <w:bCs/>
+          <w:i/>
+          <w:iCs/>
+          <w:color w:val="4472C4" w:themeColor="accent1"/>
+          <w:sz w:val="36"/>
+          <w:szCs w:val="36"/>
+          <w:lang w:val="es-ES"/>
+        </w:rPr>
+        <w:t xml:space="preserve">scritorio </w:t>
       </w:r>
     </w:p>
     <w:p>

</xml_diff>